<commit_message>
Fixed the odbc files to download, and changed the appData directory to be generic credentials
</commit_message>
<xml_diff>
--- a/Setting Up ODBC for FlightGUI.docx
+++ b/Setting Up ODBC for FlightGUI.docx
@@ -78,54 +78,94 @@
         </w:rPr>
         <w:t>Start at this URL:</w:t>
       </w:r>
-    </w:p>
-    <w:p>
-      <w:pPr>
-        <w:rPr>
-          <w:rFonts w:asciiTheme="minorHAnsi" w:hAnsiTheme="minorHAnsi"/>
-        </w:rPr>
-      </w:pPr>
-      <w:r>
-        <w:rPr>
-          <w:rFonts w:asciiTheme="minorHAnsi" w:hAnsiTheme="minorHAnsi"/>
-        </w:rPr>
-        <w:t>http://www.ch-werner.de/sqliteodbc/</w:t>
-      </w:r>
-    </w:p>
-    <w:p>
-      <w:pPr>
-        <w:rPr>
-          <w:rFonts w:asciiTheme="minorHAnsi" w:hAnsiTheme="minorHAnsi" w:cs="Segoe UI"/>
-          <w:color w:val="000000"/>
-          <w:sz w:val="20"/>
-          <w:szCs w:val="20"/>
-        </w:rPr>
-      </w:pPr>
-    </w:p>
-    <w:p>
-      <w:pPr>
-        <w:rPr>
-          <w:rFonts w:asciiTheme="minorHAnsi" w:hAnsiTheme="minorHAnsi"/>
-        </w:rPr>
-      </w:pPr>
-      <w:r>
-        <w:rPr>
-          <w:rFonts w:asciiTheme="minorHAnsi" w:hAnsiTheme="minorHAnsi" w:cs="Segoe UI"/>
-          <w:color w:val="000000"/>
-          <w:sz w:val="20"/>
-          <w:szCs w:val="20"/>
-        </w:rPr>
-        <w:t xml:space="preserve">Download both </w:t>
-      </w:r>
+      <w:r>
+        <w:rPr>
+          <w:rFonts w:asciiTheme="minorHAnsi" w:hAnsiTheme="minorHAnsi"/>
+        </w:rPr>
+        <w:t xml:space="preserve"> </w:t>
+      </w:r>
+      <w:bookmarkStart w:id="0" w:name="_GoBack"/>
+      <w:bookmarkEnd w:id="0"/>
+    </w:p>
+    <w:p>
+      <w:pPr>
+        <w:rPr>
+          <w:rFonts w:asciiTheme="minorHAnsi" w:hAnsiTheme="minorHAnsi"/>
+        </w:rPr>
+      </w:pPr>
       <w:hyperlink r:id="rId5" w:history="1">
         <w:r>
           <w:rPr>
             <w:rStyle w:val="Hyperlink"/>
             <w:rFonts w:asciiTheme="minorHAnsi" w:hAnsiTheme="minorHAnsi"/>
           </w:rPr>
-          <w:t xml:space="preserve">sqliteodbc_dl.exe </w:t>
+          <w:t>http://www.ch-werner.de/sqliteodbc/</w:t>
         </w:r>
       </w:hyperlink>
+      <w:r>
+        <w:rPr>
+          <w:rFonts w:asciiTheme="minorHAnsi" w:hAnsiTheme="minorHAnsi"/>
+        </w:rPr>
+        <w:t xml:space="preserve">  </w:t>
+      </w:r>
+    </w:p>
+    <w:p>
+      <w:pPr>
+        <w:tabs>
+          <w:tab w:val="left" w:pos="1405"/>
+        </w:tabs>
+        <w:rPr>
+          <w:rFonts w:asciiTheme="minorHAnsi" w:hAnsiTheme="minorHAnsi" w:cs="Segoe UI"/>
+          <w:color w:val="000000"/>
+          <w:sz w:val="20"/>
+          <w:szCs w:val="20"/>
+        </w:rPr>
+      </w:pPr>
+      <w:r>
+        <w:rPr>
+          <w:rFonts w:asciiTheme="minorHAnsi" w:hAnsiTheme="minorHAnsi" w:cs="Segoe UI"/>
+          <w:color w:val="000000"/>
+          <w:sz w:val="20"/>
+          <w:szCs w:val="20"/>
+        </w:rPr>
+        <w:tab/>
+      </w:r>
+    </w:p>
+    <w:p>
+      <w:pPr>
+        <w:rPr>
+          <w:rFonts w:asciiTheme="minorHAnsi" w:hAnsiTheme="minorHAnsi"/>
+        </w:rPr>
+      </w:pPr>
+      <w:r>
+        <w:rPr>
+          <w:rFonts w:asciiTheme="minorHAnsi" w:hAnsiTheme="minorHAnsi" w:cs="Segoe UI"/>
+          <w:color w:val="000000"/>
+          <w:sz w:val="20"/>
+          <w:szCs w:val="20"/>
+        </w:rPr>
+        <w:t xml:space="preserve">Download both </w:t>
+      </w:r>
+      <w:hyperlink r:id="rId6" w:history="1">
+        <w:r>
+          <w:rPr>
+            <w:rStyle w:val="Hyperlink"/>
+            <w:rFonts w:asciiTheme="minorHAnsi" w:hAnsiTheme="minorHAnsi" w:cs="Segoe UI"/>
+            <w:sz w:val="20"/>
+            <w:szCs w:val="20"/>
+          </w:rPr>
+          <w:t>sqliteodbc.exe</w:t>
+        </w:r>
+      </w:hyperlink>
+      <w:r>
+        <w:rPr>
+          <w:rFonts w:asciiTheme="minorHAnsi" w:hAnsiTheme="minorHAnsi" w:cs="Segoe UI"/>
+          <w:color w:val="000000"/>
+          <w:sz w:val="20"/>
+          <w:szCs w:val="20"/>
+        </w:rPr>
+        <w:t xml:space="preserve"> </w:t>
+      </w:r>
       <w:r>
         <w:rPr>
           <w:rFonts w:asciiTheme="minorHAnsi" w:hAnsiTheme="minorHAnsi" w:cs="Segoe UI"/>
@@ -145,7 +185,7 @@
         </w:rPr>
         <w:t xml:space="preserve"> </w:t>
       </w:r>
-      <w:hyperlink r:id="rId6" w:history="1">
+      <w:hyperlink r:id="rId7" w:history="1">
         <w:r>
           <w:rPr>
             <w:rStyle w:val="Hyperlink"/>
@@ -347,7 +387,7 @@
                     <pic:cNvPicPr/>
                   </pic:nvPicPr>
                   <pic:blipFill>
-                    <a:blip r:embed="rId7"/>
+                    <a:blip r:embed="rId8"/>
                     <a:stretch>
                       <a:fillRect/>
                     </a:stretch>
@@ -558,7 +598,7 @@
                     <pic:cNvPicPr/>
                   </pic:nvPicPr>
                   <pic:blipFill rotWithShape="1">
-                    <a:blip r:embed="rId7"/>
+                    <a:blip r:embed="rId8"/>
                     <a:srcRect l="18277" t="71795" r="54592"/>
                     <a:stretch/>
                   </pic:blipFill>
@@ -678,16 +718,17 @@
           <w:color w:val="222222"/>
           <w:shd w:val="clear" w:color="auto" w:fill="FFFFFF"/>
         </w:rPr>
-        <w:t> %sys</w:t>
-      </w:r>
-      <w:r>
+        <w:t> %systemdrive%\Windows\SysWoW64\odbcad32.exe</w:t>
+      </w:r>
+    </w:p>
+    <w:p>
+      <w:pPr>
         <w:rPr>
           <w:rFonts w:asciiTheme="minorHAnsi" w:hAnsiTheme="minorHAnsi"/>
           <w:color w:val="222222"/>
           <w:shd w:val="clear" w:color="auto" w:fill="FFFFFF"/>
         </w:rPr>
-        <w:t>temdrive%\Windows\SysWoW64\odbcad32.exe</w:t>
-      </w:r>
+      </w:pPr>
     </w:p>
     <w:p>
       <w:pPr>
@@ -697,21 +738,12 @@
           <w:shd w:val="clear" w:color="auto" w:fill="FFFFFF"/>
         </w:rPr>
       </w:pPr>
-    </w:p>
-    <w:p>
-      <w:pPr>
+      <w:r>
         <w:rPr>
           <w:rFonts w:asciiTheme="minorHAnsi" w:hAnsiTheme="minorHAnsi"/>
           <w:color w:val="222222"/>
           <w:shd w:val="clear" w:color="auto" w:fill="FFFFFF"/>
         </w:rPr>
-      </w:pPr>
-      <w:r>
-        <w:rPr>
-          <w:rFonts w:asciiTheme="minorHAnsi" w:hAnsiTheme="minorHAnsi"/>
-          <w:color w:val="222222"/>
-          <w:shd w:val="clear" w:color="auto" w:fill="FFFFFF"/>
-        </w:rPr>
         <w:t>You might want to also download a GUI tool to work with sqlite databases. One possible place is:</w:t>
       </w:r>
       <w:r>
@@ -719,6 +751,12 @@
           <w:rFonts w:asciiTheme="minorHAnsi" w:hAnsiTheme="minorHAnsi"/>
         </w:rPr>
         <w:t xml:space="preserve"> </w:t>
+      </w:r>
+      <w:r>
+        <w:rPr>
+          <w:rFonts w:asciiTheme="minorHAnsi" w:hAnsiTheme="minorHAnsi"/>
+        </w:rPr>
+        <w:t>x</w:t>
       </w:r>
       <w:r>
         <w:rPr>
@@ -946,7 +984,7 @@
                     <pic:cNvPicPr/>
                   </pic:nvPicPr>
                   <pic:blipFill>
-                    <a:blip r:embed="rId8"/>
+                    <a:blip r:embed="rId9"/>
                     <a:stretch>
                       <a:fillRect/>
                     </a:stretch>
@@ -1033,7 +1071,19 @@
         <w:rPr>
           <w:rFonts w:asciiTheme="minorHAnsi" w:hAnsiTheme="minorHAnsi"/>
         </w:rPr>
-        <w:t>:\Users\HPE\AppData\Local\UFT\Demo\DB\Flights.db</w:t>
+        <w:t>:\Users\</w:t>
+      </w:r>
+      <w:r>
+        <w:rPr>
+          <w:rFonts w:asciiTheme="minorHAnsi" w:hAnsiTheme="minorHAnsi"/>
+        </w:rPr>
+        <w:t>&lt;your login&gt;</w:t>
+      </w:r>
+      <w:r>
+        <w:rPr>
+          <w:rFonts w:asciiTheme="minorHAnsi" w:hAnsiTheme="minorHAnsi"/>
+        </w:rPr>
+        <w:t>\AppData\Local\UFT\Demo\DB\Flights.db</w:t>
       </w:r>
     </w:p>
     <w:p>
@@ -1053,8 +1103,6 @@
         </w:rPr>
         <w:t>Note that the Data Source Name is hard coded in the script, to be sure to use exactly the string “Flight” as shown below</w:t>
       </w:r>
-      <w:bookmarkStart w:id="0" w:name="_GoBack"/>
-      <w:bookmarkEnd w:id="0"/>
     </w:p>
     <w:p>
       <w:pPr>
@@ -1073,75 +1121,6 @@
             <wp:extent cx="4238625" cy="2076450"/>
             <wp:effectExtent l="0" t="0" r="9525" b="0"/>
             <wp:docPr id="19" name="Picture 19"/>
-            <wp:cNvGraphicFramePr>
-              <a:graphicFrameLocks xmlns:a="http://schemas.openxmlformats.org/drawingml/2006/main" noChangeAspect="1"/>
-            </wp:cNvGraphicFramePr>
-            <a:graphic xmlns:a="http://schemas.openxmlformats.org/drawingml/2006/main">
-              <a:graphicData uri="http://schemas.openxmlformats.org/drawingml/2006/picture">
-                <pic:pic xmlns:pic="http://schemas.openxmlformats.org/drawingml/2006/picture">
-                  <pic:nvPicPr>
-                    <pic:cNvPr id="1" name=""/>
-                    <pic:cNvPicPr/>
-                  </pic:nvPicPr>
-                  <pic:blipFill>
-                    <a:blip r:embed="rId9"/>
-                    <a:stretch>
-                      <a:fillRect/>
-                    </a:stretch>
-                  </pic:blipFill>
-                  <pic:spPr>
-                    <a:xfrm>
-                      <a:off x="0" y="0"/>
-                      <a:ext cx="4238625" cy="2076450"/>
-                    </a:xfrm>
-                    <a:prstGeom prst="rect">
-                      <a:avLst/>
-                    </a:prstGeom>
-                  </pic:spPr>
-                </pic:pic>
-              </a:graphicData>
-            </a:graphic>
-          </wp:inline>
-        </w:drawing>
-      </w:r>
-    </w:p>
-    <w:p>
-      <w:pPr>
-        <w:rPr>
-          <w:rFonts w:asciiTheme="minorHAnsi" w:hAnsiTheme="minorHAnsi"/>
-        </w:rPr>
-      </w:pPr>
-    </w:p>
-    <w:p>
-      <w:pPr>
-        <w:rPr>
-          <w:rFonts w:asciiTheme="minorHAnsi" w:hAnsiTheme="minorHAnsi"/>
-        </w:rPr>
-      </w:pPr>
-      <w:r>
-        <w:rPr>
-          <w:rFonts w:asciiTheme="minorHAnsi" w:hAnsiTheme="minorHAnsi"/>
-        </w:rPr>
-        <w:t>Note – within UFT, if you create a new database checkpoint or output value, within Microsoft Query, you will see:</w:t>
-      </w:r>
-    </w:p>
-    <w:p>
-      <w:pPr>
-        <w:rPr>
-          <w:rFonts w:asciiTheme="minorHAnsi" w:hAnsiTheme="minorHAnsi"/>
-        </w:rPr>
-      </w:pPr>
-      <w:r>
-        <w:rPr>
-          <w:noProof/>
-          <w:lang w:val="en-US" w:eastAsia="en-US"/>
-        </w:rPr>
-        <w:lastRenderedPageBreak/>
-        <w:drawing>
-          <wp:inline distT="0" distB="0" distL="0" distR="0" wp14:anchorId="20511F19" wp14:editId="4142C0D7">
-            <wp:extent cx="4162425" cy="1438275"/>
-            <wp:effectExtent l="0" t="0" r="9525" b="9525"/>
-            <wp:docPr id="5" name="Picture 5"/>
             <wp:cNvGraphicFramePr>
               <a:graphicFrameLocks xmlns:a="http://schemas.openxmlformats.org/drawingml/2006/main" noChangeAspect="1"/>
             </wp:cNvGraphicFramePr>
@@ -1161,7 +1140,7 @@
                   <pic:spPr>
                     <a:xfrm>
                       <a:off x="0" y="0"/>
-                      <a:ext cx="4162425" cy="1438275"/>
+                      <a:ext cx="4238625" cy="2076450"/>
                     </a:xfrm>
                     <a:prstGeom prst="rect">
                       <a:avLst/>
@@ -1180,11 +1159,18 @@
           <w:rFonts w:asciiTheme="minorHAnsi" w:hAnsiTheme="minorHAnsi"/>
         </w:rPr>
       </w:pPr>
-      <w:r>
-        <w:rPr>
-          <w:rFonts w:asciiTheme="minorHAnsi" w:hAnsiTheme="minorHAnsi"/>
-        </w:rPr>
-        <w:t>To fix this, hit OK, then select Options…</w:t>
+    </w:p>
+    <w:p>
+      <w:pPr>
+        <w:rPr>
+          <w:rFonts w:asciiTheme="minorHAnsi" w:hAnsiTheme="minorHAnsi"/>
+        </w:rPr>
+      </w:pPr>
+      <w:r>
+        <w:rPr>
+          <w:rFonts w:asciiTheme="minorHAnsi" w:hAnsiTheme="minorHAnsi"/>
+        </w:rPr>
+        <w:t>Note – within UFT, if you create a new database checkpoint or output value, within Microsoft Query, you will see:</w:t>
       </w:r>
     </w:p>
     <w:p>
@@ -1198,11 +1184,12 @@
           <w:noProof/>
           <w:lang w:val="en-US" w:eastAsia="en-US"/>
         </w:rPr>
+        <w:lastRenderedPageBreak/>
         <w:drawing>
-          <wp:inline distT="0" distB="0" distL="0" distR="0" wp14:anchorId="65646F0F" wp14:editId="39D54FB0">
-            <wp:extent cx="4829175" cy="2990850"/>
-            <wp:effectExtent l="0" t="0" r="9525" b="0"/>
-            <wp:docPr id="6" name="Picture 6"/>
+          <wp:inline distT="0" distB="0" distL="0" distR="0" wp14:anchorId="20511F19" wp14:editId="4142C0D7">
+            <wp:extent cx="4162425" cy="1438275"/>
+            <wp:effectExtent l="0" t="0" r="9525" b="9525"/>
+            <wp:docPr id="5" name="Picture 5"/>
             <wp:cNvGraphicFramePr>
               <a:graphicFrameLocks xmlns:a="http://schemas.openxmlformats.org/drawingml/2006/main" noChangeAspect="1"/>
             </wp:cNvGraphicFramePr>
@@ -1222,7 +1209,7 @@
                   <pic:spPr>
                     <a:xfrm>
                       <a:off x="0" y="0"/>
-                      <a:ext cx="4829175" cy="2990850"/>
+                      <a:ext cx="4162425" cy="1438275"/>
                     </a:xfrm>
                     <a:prstGeom prst="rect">
                       <a:avLst/>
@@ -1241,18 +1228,11 @@
           <w:rFonts w:asciiTheme="minorHAnsi" w:hAnsiTheme="minorHAnsi"/>
         </w:rPr>
       </w:pPr>
-    </w:p>
-    <w:p>
-      <w:pPr>
-        <w:rPr>
-          <w:rFonts w:asciiTheme="minorHAnsi" w:hAnsiTheme="minorHAnsi"/>
-        </w:rPr>
-      </w:pPr>
-      <w:r>
-        <w:rPr>
-          <w:rFonts w:asciiTheme="minorHAnsi" w:hAnsiTheme="minorHAnsi"/>
-        </w:rPr>
-        <w:t>Enable System Tables by clicking the box</w:t>
+      <w:r>
+        <w:rPr>
+          <w:rFonts w:asciiTheme="minorHAnsi" w:hAnsiTheme="minorHAnsi"/>
+        </w:rPr>
+        <w:t>To fix this, hit OK, then select Options…</w:t>
       </w:r>
     </w:p>
     <w:p>
@@ -1267,10 +1247,10 @@
           <w:lang w:val="en-US" w:eastAsia="en-US"/>
         </w:rPr>
         <w:drawing>
-          <wp:inline distT="0" distB="0" distL="0" distR="0" wp14:anchorId="680C9C5F" wp14:editId="0C9F4613">
-            <wp:extent cx="3400425" cy="2724150"/>
+          <wp:inline distT="0" distB="0" distL="0" distR="0" wp14:anchorId="65646F0F" wp14:editId="39D54FB0">
+            <wp:extent cx="4829175" cy="2990850"/>
             <wp:effectExtent l="0" t="0" r="9525" b="0"/>
-            <wp:docPr id="7" name="Picture 7"/>
+            <wp:docPr id="6" name="Picture 6"/>
             <wp:cNvGraphicFramePr>
               <a:graphicFrameLocks xmlns:a="http://schemas.openxmlformats.org/drawingml/2006/main" noChangeAspect="1"/>
             </wp:cNvGraphicFramePr>
@@ -1290,6 +1270,74 @@
                   <pic:spPr>
                     <a:xfrm>
                       <a:off x="0" y="0"/>
+                      <a:ext cx="4829175" cy="2990850"/>
+                    </a:xfrm>
+                    <a:prstGeom prst="rect">
+                      <a:avLst/>
+                    </a:prstGeom>
+                  </pic:spPr>
+                </pic:pic>
+              </a:graphicData>
+            </a:graphic>
+          </wp:inline>
+        </w:drawing>
+      </w:r>
+    </w:p>
+    <w:p>
+      <w:pPr>
+        <w:rPr>
+          <w:rFonts w:asciiTheme="minorHAnsi" w:hAnsiTheme="minorHAnsi"/>
+        </w:rPr>
+      </w:pPr>
+    </w:p>
+    <w:p>
+      <w:pPr>
+        <w:rPr>
+          <w:rFonts w:asciiTheme="minorHAnsi" w:hAnsiTheme="minorHAnsi"/>
+        </w:rPr>
+      </w:pPr>
+      <w:r>
+        <w:rPr>
+          <w:rFonts w:asciiTheme="minorHAnsi" w:hAnsiTheme="minorHAnsi"/>
+        </w:rPr>
+        <w:t>Enable System Tables by clicking the box</w:t>
+      </w:r>
+    </w:p>
+    <w:p>
+      <w:pPr>
+        <w:rPr>
+          <w:rFonts w:asciiTheme="minorHAnsi" w:hAnsiTheme="minorHAnsi"/>
+        </w:rPr>
+      </w:pPr>
+      <w:r>
+        <w:rPr>
+          <w:noProof/>
+          <w:lang w:val="en-US" w:eastAsia="en-US"/>
+        </w:rPr>
+        <w:drawing>
+          <wp:inline distT="0" distB="0" distL="0" distR="0" wp14:anchorId="680C9C5F" wp14:editId="0C9F4613">
+            <wp:extent cx="3400425" cy="2724150"/>
+            <wp:effectExtent l="0" t="0" r="9525" b="0"/>
+            <wp:docPr id="7" name="Picture 7"/>
+            <wp:cNvGraphicFramePr>
+              <a:graphicFrameLocks xmlns:a="http://schemas.openxmlformats.org/drawingml/2006/main" noChangeAspect="1"/>
+            </wp:cNvGraphicFramePr>
+            <a:graphic xmlns:a="http://schemas.openxmlformats.org/drawingml/2006/main">
+              <a:graphicData uri="http://schemas.openxmlformats.org/drawingml/2006/picture">
+                <pic:pic xmlns:pic="http://schemas.openxmlformats.org/drawingml/2006/picture">
+                  <pic:nvPicPr>
+                    <pic:cNvPr id="1" name=""/>
+                    <pic:cNvPicPr/>
+                  </pic:nvPicPr>
+                  <pic:blipFill>
+                    <a:blip r:embed="rId13"/>
+                    <a:stretch>
+                      <a:fillRect/>
+                    </a:stretch>
+                  </pic:blipFill>
+                  <pic:spPr>
+                    <a:xfrm>
+                      <a:off x="0" y="0"/>
                       <a:ext cx="3400425" cy="2724150"/>
                     </a:xfrm>
                     <a:prstGeom prst="rect">
@@ -1315,7 +1363,7 @@
 
 <file path=word/numbering.xml><?xml version="1.0" encoding="utf-8"?>
 <w:numbering xmlns:wpc="http://schemas.microsoft.com/office/word/2010/wordprocessingCanvas" xmlns:mc="http://schemas.openxmlformats.org/markup-compatibility/2006" xmlns:o="urn:schemas-microsoft-com:office:office" xmlns:r="http://schemas.openxmlformats.org/officeDocument/2006/relationships" xmlns:m="http://schemas.openxmlformats.org/officeDocument/2006/math" xmlns:v="urn:schemas-microsoft-com:vml" xmlns:wp14="http://schemas.microsoft.com/office/word/2010/wordprocessingDrawing" xmlns:wp="http://schemas.openxmlformats.org/drawingml/2006/wordprocessingDrawing" xmlns:w10="urn:schemas-microsoft-com:office:word" xmlns:w="http://schemas.openxmlformats.org/wordprocessingml/2006/main" xmlns:w14="http://schemas.microsoft.com/office/word/2010/wordml" xmlns:w15="http://schemas.microsoft.com/office/word/2012/wordml" xmlns:wpg="http://schemas.microsoft.com/office/word/2010/wordprocessingGroup" xmlns:wpi="http://schemas.microsoft.com/office/word/2010/wordprocessingInk" xmlns:wne="http://schemas.microsoft.com/office/word/2006/wordml" xmlns:wps="http://schemas.microsoft.com/office/word/2010/wordprocessingShape" mc:Ignorable="w14 w15 wp14">
-  <w:abstractNum w:abstractNumId="0" w15:restartNumberingAfterBreak="0">
+  <w:abstractNum w:abstractNumId="0">
     <w:nsid w:val="0B043E1C"/>
     <w:multiLevelType w:val="hybridMultilevel"/>
     <w:tmpl w:val="D1E26592"/>
@@ -1428,7 +1476,7 @@
       </w:rPr>
     </w:lvl>
   </w:abstractNum>
-  <w:abstractNum w:abstractNumId="1" w15:restartNumberingAfterBreak="0">
+  <w:abstractNum w:abstractNumId="1">
     <w:nsid w:val="19D11B89"/>
     <w:multiLevelType w:val="hybridMultilevel"/>
     <w:tmpl w:val="7026FB8E"/>
@@ -1514,7 +1562,7 @@
       </w:pPr>
     </w:lvl>
   </w:abstractNum>
-  <w:abstractNum w:abstractNumId="2" w15:restartNumberingAfterBreak="0">
+  <w:abstractNum w:abstractNumId="2">
     <w:nsid w:val="23A77579"/>
     <w:multiLevelType w:val="hybridMultilevel"/>
     <w:tmpl w:val="7026FB8E"/>
@@ -1600,7 +1648,7 @@
       </w:pPr>
     </w:lvl>
   </w:abstractNum>
-  <w:abstractNum w:abstractNumId="3" w15:restartNumberingAfterBreak="0">
+  <w:abstractNum w:abstractNumId="3">
     <w:nsid w:val="35205449"/>
     <w:multiLevelType w:val="hybridMultilevel"/>
     <w:tmpl w:val="3FECAD3C"/>
@@ -1686,7 +1734,7 @@
       </w:pPr>
     </w:lvl>
   </w:abstractNum>
-  <w:abstractNum w:abstractNumId="4" w15:restartNumberingAfterBreak="0">
+  <w:abstractNum w:abstractNumId="4">
     <w:nsid w:val="3B3C3CC2"/>
     <w:multiLevelType w:val="multilevel"/>
     <w:tmpl w:val="B23E7C2A"/>
@@ -1835,7 +1883,7 @@
       </w:rPr>
     </w:lvl>
   </w:abstractNum>
-  <w:abstractNum w:abstractNumId="5" w15:restartNumberingAfterBreak="0">
+  <w:abstractNum w:abstractNumId="5">
     <w:nsid w:val="46810631"/>
     <w:multiLevelType w:val="multilevel"/>
     <w:tmpl w:val="B23E7C2A"/>
@@ -1984,7 +2032,7 @@
       </w:rPr>
     </w:lvl>
   </w:abstractNum>
-  <w:abstractNum w:abstractNumId="6" w15:restartNumberingAfterBreak="0">
+  <w:abstractNum w:abstractNumId="6">
     <w:nsid w:val="4D34045B"/>
     <w:multiLevelType w:val="hybridMultilevel"/>
     <w:tmpl w:val="98D01424"/>
@@ -2097,7 +2145,7 @@
       </w:rPr>
     </w:lvl>
   </w:abstractNum>
-  <w:abstractNum w:abstractNumId="7" w15:restartNumberingAfterBreak="0">
+  <w:abstractNum w:abstractNumId="7">
     <w:nsid w:val="5CFB5862"/>
     <w:multiLevelType w:val="hybridMultilevel"/>
     <w:tmpl w:val="CBDA25A8"/>
@@ -2183,7 +2231,7 @@
       </w:pPr>
     </w:lvl>
   </w:abstractNum>
-  <w:abstractNum w:abstractNumId="8" w15:restartNumberingAfterBreak="0">
+  <w:abstractNum w:abstractNumId="8">
     <w:nsid w:val="6D3D1386"/>
     <w:multiLevelType w:val="hybridMultilevel"/>
     <w:tmpl w:val="78A49DCC"/>
@@ -2296,7 +2344,7 @@
       </w:rPr>
     </w:lvl>
   </w:abstractNum>
-  <w:abstractNum w:abstractNumId="9" w15:restartNumberingAfterBreak="0">
+  <w:abstractNum w:abstractNumId="9">
     <w:nsid w:val="7FAC3857"/>
     <w:multiLevelType w:val="hybridMultilevel"/>
     <w:tmpl w:val="228A4A98"/>
@@ -2918,7 +2966,6 @@
     <w:name w:val="Hyperlink"/>
     <w:basedOn w:val="DefaultParagraphFont"/>
     <w:uiPriority w:val="99"/>
-    <w:semiHidden/>
     <w:unhideWhenUsed/>
     <w:rsid w:val="00425401"/>
     <w:rPr>

</xml_diff>

<commit_message>
noted that the SQLite files are now in the repository, and made the fact that you have to run the files clearer
</commit_message>
<xml_diff>
--- a/Setting Up ODBC for FlightGUI.docx
+++ b/Setting Up ODBC for FlightGUI.docx
@@ -76,7 +76,13 @@
         <w:rPr>
           <w:rFonts w:asciiTheme="minorHAnsi" w:hAnsiTheme="minorHAnsi"/>
         </w:rPr>
-        <w:t>Start at this URL:</w:t>
+        <w:t>If you downloaded this from the git repository, the media files were also download. If you are doing this “stand alone”, s</w:t>
+      </w:r>
+      <w:r>
+        <w:rPr>
+          <w:rFonts w:asciiTheme="minorHAnsi" w:hAnsiTheme="minorHAnsi"/>
+        </w:rPr>
+        <w:t>tart at this URL:</w:t>
       </w:r>
       <w:r>
         <w:rPr>
@@ -84,8 +90,6 @@
         </w:rPr>
         <w:t xml:space="preserve"> </w:t>
       </w:r>
-      <w:bookmarkStart w:id="0" w:name="_GoBack"/>
-      <w:bookmarkEnd w:id="0"/>
     </w:p>
     <w:p>
       <w:pPr>
@@ -625,6 +629,8 @@
           </wp:inline>
         </w:drawing>
       </w:r>
+      <w:bookmarkStart w:id="0" w:name="_GoBack"/>
+      <w:bookmarkEnd w:id="0"/>
     </w:p>
     <w:p>
       <w:pPr>
@@ -661,7 +667,17 @@
           <w:sz w:val="20"/>
           <w:szCs w:val="20"/>
         </w:rPr>
-        <w:t xml:space="preserve"> After placing, you must run these executables in order to actually install the software</w:t>
+        <w:t xml:space="preserve"> After placing, </w:t>
+      </w:r>
+      <w:r>
+        <w:rPr>
+          <w:rFonts w:asciiTheme="minorHAnsi" w:hAnsiTheme="minorHAnsi" w:cs="Segoe UI"/>
+          <w:b/>
+          <w:color w:val="000000"/>
+          <w:sz w:val="20"/>
+          <w:szCs w:val="20"/>
+        </w:rPr>
+        <w:t>you must run these executables in order to actually install the software</w:t>
       </w:r>
     </w:p>
     <w:p>
@@ -710,7 +726,27 @@
           <w:sz w:val="20"/>
           <w:szCs w:val="20"/>
         </w:rPr>
-        <w:t xml:space="preserve">(run: </w:t>
+        <w:t>(</w:t>
+      </w:r>
+      <w:proofErr w:type="gramStart"/>
+      <w:r>
+        <w:rPr>
+          <w:rFonts w:asciiTheme="minorHAnsi" w:hAnsiTheme="minorHAnsi" w:cs="Segoe UI"/>
+          <w:color w:val="000000"/>
+          <w:sz w:val="20"/>
+          <w:szCs w:val="20"/>
+        </w:rPr>
+        <w:t>run</w:t>
+      </w:r>
+      <w:proofErr w:type="gramEnd"/>
+      <w:r>
+        <w:rPr>
+          <w:rFonts w:asciiTheme="minorHAnsi" w:hAnsiTheme="minorHAnsi" w:cs="Segoe UI"/>
+          <w:color w:val="000000"/>
+          <w:sz w:val="20"/>
+          <w:szCs w:val="20"/>
+        </w:rPr>
+        <w:t xml:space="preserve">: </w:t>
       </w:r>
       <w:r>
         <w:rPr>
@@ -718,33 +754,69 @@
           <w:color w:val="222222"/>
           <w:shd w:val="clear" w:color="auto" w:fill="FFFFFF"/>
         </w:rPr>
-        <w:t> %systemdrive%\Windows\SysWoW64\odbcad32.exe</w:t>
-      </w:r>
-    </w:p>
-    <w:p>
-      <w:pPr>
+        <w:t> %</w:t>
+      </w:r>
+      <w:proofErr w:type="spellStart"/>
+      <w:r>
         <w:rPr>
           <w:rFonts w:asciiTheme="minorHAnsi" w:hAnsiTheme="minorHAnsi"/>
           <w:color w:val="222222"/>
           <w:shd w:val="clear" w:color="auto" w:fill="FFFFFF"/>
         </w:rPr>
-      </w:pPr>
-    </w:p>
-    <w:p>
-      <w:pPr>
+        <w:t>systemdrive</w:t>
+      </w:r>
+      <w:proofErr w:type="spellEnd"/>
+      <w:r>
         <w:rPr>
           <w:rFonts w:asciiTheme="minorHAnsi" w:hAnsiTheme="minorHAnsi"/>
           <w:color w:val="222222"/>
           <w:shd w:val="clear" w:color="auto" w:fill="FFFFFF"/>
         </w:rPr>
-      </w:pPr>
-      <w:r>
+        <w:t>%\Windows\SysWoW64\odbcad32.exe</w:t>
+      </w:r>
+    </w:p>
+    <w:p>
+      <w:pPr>
         <w:rPr>
           <w:rFonts w:asciiTheme="minorHAnsi" w:hAnsiTheme="minorHAnsi"/>
           <w:color w:val="222222"/>
           <w:shd w:val="clear" w:color="auto" w:fill="FFFFFF"/>
         </w:rPr>
-        <w:t>You might want to also download a GUI tool to work with sqlite databases. One possible place is:</w:t>
+      </w:pPr>
+    </w:p>
+    <w:p>
+      <w:pPr>
+        <w:rPr>
+          <w:rFonts w:asciiTheme="minorHAnsi" w:hAnsiTheme="minorHAnsi"/>
+          <w:color w:val="222222"/>
+          <w:shd w:val="clear" w:color="auto" w:fill="FFFFFF"/>
+        </w:rPr>
+      </w:pPr>
+      <w:r>
+        <w:rPr>
+          <w:rFonts w:asciiTheme="minorHAnsi" w:hAnsiTheme="minorHAnsi"/>
+          <w:color w:val="222222"/>
+          <w:shd w:val="clear" w:color="auto" w:fill="FFFFFF"/>
+        </w:rPr>
+        <w:t xml:space="preserve">You might want to also download a GUI tool to work with </w:t>
+      </w:r>
+      <w:proofErr w:type="spellStart"/>
+      <w:r>
+        <w:rPr>
+          <w:rFonts w:asciiTheme="minorHAnsi" w:hAnsiTheme="minorHAnsi"/>
+          <w:color w:val="222222"/>
+          <w:shd w:val="clear" w:color="auto" w:fill="FFFFFF"/>
+        </w:rPr>
+        <w:t>sqlite</w:t>
+      </w:r>
+      <w:proofErr w:type="spellEnd"/>
+      <w:r>
+        <w:rPr>
+          <w:rFonts w:asciiTheme="minorHAnsi" w:hAnsiTheme="minorHAnsi"/>
+          <w:color w:val="222222"/>
+          <w:shd w:val="clear" w:color="auto" w:fill="FFFFFF"/>
+        </w:rPr>
+        <w:t xml:space="preserve"> databases. One possible place is:</w:t>
       </w:r>
       <w:r>
         <w:rPr>
@@ -1083,8 +1155,30 @@
         <w:rPr>
           <w:rFonts w:asciiTheme="minorHAnsi" w:hAnsiTheme="minorHAnsi"/>
         </w:rPr>
-        <w:t>\AppData\Local\UFT\Demo\DB\Flights.db</w:t>
-      </w:r>
+        <w:t>\</w:t>
+      </w:r>
+      <w:proofErr w:type="spellStart"/>
+      <w:r>
+        <w:rPr>
+          <w:rFonts w:asciiTheme="minorHAnsi" w:hAnsiTheme="minorHAnsi"/>
+        </w:rPr>
+        <w:t>AppData</w:t>
+      </w:r>
+      <w:proofErr w:type="spellEnd"/>
+      <w:r>
+        <w:rPr>
+          <w:rFonts w:asciiTheme="minorHAnsi" w:hAnsiTheme="minorHAnsi"/>
+        </w:rPr>
+        <w:t>\Local\UFT\Demo\DB\</w:t>
+      </w:r>
+      <w:proofErr w:type="spellStart"/>
+      <w:r>
+        <w:rPr>
+          <w:rFonts w:asciiTheme="minorHAnsi" w:hAnsiTheme="minorHAnsi"/>
+        </w:rPr>
+        <w:t>Flights.db</w:t>
+      </w:r>
+      <w:proofErr w:type="spellEnd"/>
     </w:p>
     <w:p>
       <w:pPr>
@@ -1363,7 +1457,7 @@
 
 <file path=word/numbering.xml><?xml version="1.0" encoding="utf-8"?>
 <w:numbering xmlns:wpc="http://schemas.microsoft.com/office/word/2010/wordprocessingCanvas" xmlns:mc="http://schemas.openxmlformats.org/markup-compatibility/2006" xmlns:o="urn:schemas-microsoft-com:office:office" xmlns:r="http://schemas.openxmlformats.org/officeDocument/2006/relationships" xmlns:m="http://schemas.openxmlformats.org/officeDocument/2006/math" xmlns:v="urn:schemas-microsoft-com:vml" xmlns:wp14="http://schemas.microsoft.com/office/word/2010/wordprocessingDrawing" xmlns:wp="http://schemas.openxmlformats.org/drawingml/2006/wordprocessingDrawing" xmlns:w10="urn:schemas-microsoft-com:office:word" xmlns:w="http://schemas.openxmlformats.org/wordprocessingml/2006/main" xmlns:w14="http://schemas.microsoft.com/office/word/2010/wordml" xmlns:w15="http://schemas.microsoft.com/office/word/2012/wordml" xmlns:wpg="http://schemas.microsoft.com/office/word/2010/wordprocessingGroup" xmlns:wpi="http://schemas.microsoft.com/office/word/2010/wordprocessingInk" xmlns:wne="http://schemas.microsoft.com/office/word/2006/wordml" xmlns:wps="http://schemas.microsoft.com/office/word/2010/wordprocessingShape" mc:Ignorable="w14 w15 wp14">
-  <w:abstractNum w:abstractNumId="0">
+  <w:abstractNum w:abstractNumId="0" w15:restartNumberingAfterBreak="0">
     <w:nsid w:val="0B043E1C"/>
     <w:multiLevelType w:val="hybridMultilevel"/>
     <w:tmpl w:val="D1E26592"/>
@@ -1476,7 +1570,7 @@
       </w:rPr>
     </w:lvl>
   </w:abstractNum>
-  <w:abstractNum w:abstractNumId="1">
+  <w:abstractNum w:abstractNumId="1" w15:restartNumberingAfterBreak="0">
     <w:nsid w:val="19D11B89"/>
     <w:multiLevelType w:val="hybridMultilevel"/>
     <w:tmpl w:val="7026FB8E"/>
@@ -1562,7 +1656,7 @@
       </w:pPr>
     </w:lvl>
   </w:abstractNum>
-  <w:abstractNum w:abstractNumId="2">
+  <w:abstractNum w:abstractNumId="2" w15:restartNumberingAfterBreak="0">
     <w:nsid w:val="23A77579"/>
     <w:multiLevelType w:val="hybridMultilevel"/>
     <w:tmpl w:val="7026FB8E"/>
@@ -1648,7 +1742,7 @@
       </w:pPr>
     </w:lvl>
   </w:abstractNum>
-  <w:abstractNum w:abstractNumId="3">
+  <w:abstractNum w:abstractNumId="3" w15:restartNumberingAfterBreak="0">
     <w:nsid w:val="35205449"/>
     <w:multiLevelType w:val="hybridMultilevel"/>
     <w:tmpl w:val="3FECAD3C"/>
@@ -1734,7 +1828,7 @@
       </w:pPr>
     </w:lvl>
   </w:abstractNum>
-  <w:abstractNum w:abstractNumId="4">
+  <w:abstractNum w:abstractNumId="4" w15:restartNumberingAfterBreak="0">
     <w:nsid w:val="3B3C3CC2"/>
     <w:multiLevelType w:val="multilevel"/>
     <w:tmpl w:val="B23E7C2A"/>
@@ -1883,7 +1977,7 @@
       </w:rPr>
     </w:lvl>
   </w:abstractNum>
-  <w:abstractNum w:abstractNumId="5">
+  <w:abstractNum w:abstractNumId="5" w15:restartNumberingAfterBreak="0">
     <w:nsid w:val="46810631"/>
     <w:multiLevelType w:val="multilevel"/>
     <w:tmpl w:val="B23E7C2A"/>
@@ -2032,7 +2126,7 @@
       </w:rPr>
     </w:lvl>
   </w:abstractNum>
-  <w:abstractNum w:abstractNumId="6">
+  <w:abstractNum w:abstractNumId="6" w15:restartNumberingAfterBreak="0">
     <w:nsid w:val="4D34045B"/>
     <w:multiLevelType w:val="hybridMultilevel"/>
     <w:tmpl w:val="98D01424"/>
@@ -2145,7 +2239,7 @@
       </w:rPr>
     </w:lvl>
   </w:abstractNum>
-  <w:abstractNum w:abstractNumId="7">
+  <w:abstractNum w:abstractNumId="7" w15:restartNumberingAfterBreak="0">
     <w:nsid w:val="5CFB5862"/>
     <w:multiLevelType w:val="hybridMultilevel"/>
     <w:tmpl w:val="CBDA25A8"/>
@@ -2231,7 +2325,7 @@
       </w:pPr>
     </w:lvl>
   </w:abstractNum>
-  <w:abstractNum w:abstractNumId="8">
+  <w:abstractNum w:abstractNumId="8" w15:restartNumberingAfterBreak="0">
     <w:nsid w:val="6D3D1386"/>
     <w:multiLevelType w:val="hybridMultilevel"/>
     <w:tmpl w:val="78A49DCC"/>
@@ -2344,7 +2438,7 @@
       </w:rPr>
     </w:lvl>
   </w:abstractNum>
-  <w:abstractNum w:abstractNumId="9">
+  <w:abstractNum w:abstractNumId="9" w15:restartNumberingAfterBreak="0">
     <w:nsid w:val="7FAC3857"/>
     <w:multiLevelType w:val="hybridMultilevel"/>
     <w:tmpl w:val="228A4A98"/>

</xml_diff>

<commit_message>
Updated for MF Branding
</commit_message>
<xml_diff>
--- a/Setting Up ODBC for FlightGUI.docx
+++ b/Setting Up ODBC for FlightGUI.docx
@@ -629,8 +629,6 @@
           </wp:inline>
         </w:drawing>
       </w:r>
-      <w:bookmarkStart w:id="0" w:name="_GoBack"/>
-      <w:bookmarkEnd w:id="0"/>
     </w:p>
     <w:p>
       <w:pPr>
@@ -658,7 +656,25 @@
           <w:sz w:val="20"/>
           <w:szCs w:val="20"/>
         </w:rPr>
-        <w:t>Similar to Oracle, the must both be placed, and run from the same directory.</w:t>
+        <w:t>Similar to Oracle, the</w:t>
+      </w:r>
+      <w:r>
+        <w:rPr>
+          <w:rFonts w:asciiTheme="minorHAnsi" w:hAnsiTheme="minorHAnsi" w:cs="Segoe UI"/>
+          <w:color w:val="000000"/>
+          <w:sz w:val="20"/>
+          <w:szCs w:val="20"/>
+        </w:rPr>
+        <w:t>y</w:t>
+      </w:r>
+      <w:r>
+        <w:rPr>
+          <w:rFonts w:asciiTheme="minorHAnsi" w:hAnsiTheme="minorHAnsi" w:cs="Segoe UI"/>
+          <w:color w:val="000000"/>
+          <w:sz w:val="20"/>
+          <w:szCs w:val="20"/>
+        </w:rPr>
+        <w:t xml:space="preserve"> must both be placed, and run from the same directory.</w:t>
       </w:r>
       <w:r>
         <w:rPr>
@@ -677,238 +693,7 @@
           <w:sz w:val="20"/>
           <w:szCs w:val="20"/>
         </w:rPr>
-        <w:t>you must run these executables in order to actually install the software</w:t>
-      </w:r>
-    </w:p>
-    <w:p>
-      <w:pPr>
-        <w:tabs>
-          <w:tab w:val="left" w:pos="3420"/>
-        </w:tabs>
-        <w:rPr>
-          <w:rFonts w:asciiTheme="minorHAnsi" w:hAnsiTheme="minorHAnsi" w:cs="Segoe UI"/>
-          <w:color w:val="000000"/>
-          <w:sz w:val="20"/>
-          <w:szCs w:val="20"/>
-        </w:rPr>
-      </w:pPr>
-    </w:p>
-    <w:p>
-      <w:pPr>
-        <w:rPr>
-          <w:rFonts w:asciiTheme="minorHAnsi" w:hAnsiTheme="minorHAnsi"/>
-          <w:color w:val="222222"/>
-          <w:shd w:val="clear" w:color="auto" w:fill="FFFFFF"/>
-        </w:rPr>
-      </w:pPr>
-      <w:r>
-        <w:rPr>
-          <w:rFonts w:asciiTheme="minorHAnsi" w:hAnsiTheme="minorHAnsi" w:cs="Segoe UI"/>
-          <w:color w:val="000000"/>
-          <w:sz w:val="20"/>
-          <w:szCs w:val="20"/>
-        </w:rPr>
-        <w:t>Start the 32-bit ODBC Administrator (Section 1)</w:t>
-      </w:r>
-      <w:r>
-        <w:rPr>
-          <w:rFonts w:asciiTheme="minorHAnsi" w:hAnsiTheme="minorHAnsi" w:cs="Segoe UI"/>
-          <w:color w:val="000000"/>
-          <w:sz w:val="20"/>
-          <w:szCs w:val="20"/>
-        </w:rPr>
-        <w:t xml:space="preserve">. </w:t>
-      </w:r>
-      <w:r>
-        <w:rPr>
-          <w:rFonts w:asciiTheme="minorHAnsi" w:hAnsiTheme="minorHAnsi" w:cs="Segoe UI"/>
-          <w:color w:val="000000"/>
-          <w:sz w:val="20"/>
-          <w:szCs w:val="20"/>
-        </w:rPr>
-        <w:t>(</w:t>
-      </w:r>
-      <w:proofErr w:type="gramStart"/>
-      <w:r>
-        <w:rPr>
-          <w:rFonts w:asciiTheme="minorHAnsi" w:hAnsiTheme="minorHAnsi" w:cs="Segoe UI"/>
-          <w:color w:val="000000"/>
-          <w:sz w:val="20"/>
-          <w:szCs w:val="20"/>
-        </w:rPr>
-        <w:t>run</w:t>
-      </w:r>
-      <w:proofErr w:type="gramEnd"/>
-      <w:r>
-        <w:rPr>
-          <w:rFonts w:asciiTheme="minorHAnsi" w:hAnsiTheme="minorHAnsi" w:cs="Segoe UI"/>
-          <w:color w:val="000000"/>
-          <w:sz w:val="20"/>
-          <w:szCs w:val="20"/>
-        </w:rPr>
-        <w:t xml:space="preserve">: </w:t>
-      </w:r>
-      <w:r>
-        <w:rPr>
-          <w:rFonts w:asciiTheme="minorHAnsi" w:hAnsiTheme="minorHAnsi"/>
-          <w:color w:val="222222"/>
-          <w:shd w:val="clear" w:color="auto" w:fill="FFFFFF"/>
-        </w:rPr>
-        <w:t> %</w:t>
-      </w:r>
-      <w:proofErr w:type="spellStart"/>
-      <w:r>
-        <w:rPr>
-          <w:rFonts w:asciiTheme="minorHAnsi" w:hAnsiTheme="minorHAnsi"/>
-          <w:color w:val="222222"/>
-          <w:shd w:val="clear" w:color="auto" w:fill="FFFFFF"/>
-        </w:rPr>
-        <w:t>systemdrive</w:t>
-      </w:r>
-      <w:proofErr w:type="spellEnd"/>
-      <w:r>
-        <w:rPr>
-          <w:rFonts w:asciiTheme="minorHAnsi" w:hAnsiTheme="minorHAnsi"/>
-          <w:color w:val="222222"/>
-          <w:shd w:val="clear" w:color="auto" w:fill="FFFFFF"/>
-        </w:rPr>
-        <w:t>%\Windows\SysWoW64\odbcad32.exe</w:t>
-      </w:r>
-    </w:p>
-    <w:p>
-      <w:pPr>
-        <w:rPr>
-          <w:rFonts w:asciiTheme="minorHAnsi" w:hAnsiTheme="minorHAnsi"/>
-          <w:color w:val="222222"/>
-          <w:shd w:val="clear" w:color="auto" w:fill="FFFFFF"/>
-        </w:rPr>
-      </w:pPr>
-    </w:p>
-    <w:p>
-      <w:pPr>
-        <w:rPr>
-          <w:rFonts w:asciiTheme="minorHAnsi" w:hAnsiTheme="minorHAnsi"/>
-          <w:color w:val="222222"/>
-          <w:shd w:val="clear" w:color="auto" w:fill="FFFFFF"/>
-        </w:rPr>
-      </w:pPr>
-      <w:r>
-        <w:rPr>
-          <w:rFonts w:asciiTheme="minorHAnsi" w:hAnsiTheme="minorHAnsi"/>
-          <w:color w:val="222222"/>
-          <w:shd w:val="clear" w:color="auto" w:fill="FFFFFF"/>
-        </w:rPr>
-        <w:t xml:space="preserve">You might want to also download a GUI tool to work with </w:t>
-      </w:r>
-      <w:proofErr w:type="spellStart"/>
-      <w:r>
-        <w:rPr>
-          <w:rFonts w:asciiTheme="minorHAnsi" w:hAnsiTheme="minorHAnsi"/>
-          <w:color w:val="222222"/>
-          <w:shd w:val="clear" w:color="auto" w:fill="FFFFFF"/>
-        </w:rPr>
-        <w:t>sqlite</w:t>
-      </w:r>
-      <w:proofErr w:type="spellEnd"/>
-      <w:r>
-        <w:rPr>
-          <w:rFonts w:asciiTheme="minorHAnsi" w:hAnsiTheme="minorHAnsi"/>
-          <w:color w:val="222222"/>
-          <w:shd w:val="clear" w:color="auto" w:fill="FFFFFF"/>
-        </w:rPr>
-        <w:t xml:space="preserve"> databases. One possible place is:</w:t>
-      </w:r>
-      <w:r>
-        <w:rPr>
-          <w:rFonts w:asciiTheme="minorHAnsi" w:hAnsiTheme="minorHAnsi"/>
-        </w:rPr>
-        <w:t xml:space="preserve"> </w:t>
-      </w:r>
-      <w:r>
-        <w:rPr>
-          <w:rFonts w:asciiTheme="minorHAnsi" w:hAnsiTheme="minorHAnsi"/>
-        </w:rPr>
-        <w:t>x</w:t>
-      </w:r>
-      <w:r>
-        <w:rPr>
-          <w:rFonts w:asciiTheme="minorHAnsi" w:hAnsiTheme="minorHAnsi"/>
-          <w:color w:val="222222"/>
-          <w:shd w:val="clear" w:color="auto" w:fill="FFFFFF"/>
-        </w:rPr>
-        <w:t>https://github.com/sqlitebrowser/sqlitebrowser/releases</w:t>
-      </w:r>
-    </w:p>
-    <w:p>
-      <w:pPr>
-        <w:rPr>
-          <w:rFonts w:asciiTheme="minorHAnsi" w:hAnsiTheme="minorHAnsi"/>
-          <w:color w:val="222222"/>
-          <w:shd w:val="clear" w:color="auto" w:fill="FFFFFF"/>
-        </w:rPr>
-      </w:pPr>
-    </w:p>
-    <w:p>
-      <w:pPr>
-        <w:rPr>
-          <w:rFonts w:asciiTheme="minorHAnsi" w:hAnsiTheme="minorHAnsi"/>
-          <w:color w:val="222222"/>
-          <w:shd w:val="clear" w:color="auto" w:fill="FFFFFF"/>
-        </w:rPr>
-      </w:pPr>
-    </w:p>
-    <w:p>
-      <w:pPr>
-        <w:rPr>
-          <w:rFonts w:asciiTheme="minorHAnsi" w:hAnsiTheme="minorHAnsi"/>
-          <w:color w:val="222222"/>
-          <w:shd w:val="clear" w:color="auto" w:fill="FFFFFF"/>
-        </w:rPr>
-      </w:pPr>
-    </w:p>
-    <w:p>
-      <w:pPr>
-        <w:rPr>
-          <w:rFonts w:asciiTheme="minorHAnsi" w:hAnsiTheme="minorHAnsi" w:cs="Segoe UI"/>
-          <w:color w:val="000000"/>
-          <w:sz w:val="20"/>
-          <w:szCs w:val="20"/>
-        </w:rPr>
-      </w:pPr>
-      <w:r>
-        <w:rPr>
-          <w:rFonts w:asciiTheme="minorHAnsi" w:hAnsiTheme="minorHAnsi"/>
-          <w:color w:val="222222"/>
-          <w:shd w:val="clear" w:color="auto" w:fill="FFFFFF"/>
-        </w:rPr>
-        <w:t xml:space="preserve"> </w:t>
-      </w:r>
-      <w:r>
-        <w:rPr>
-          <w:rFonts w:asciiTheme="minorHAnsi" w:hAnsiTheme="minorHAnsi" w:cs="Segoe UI"/>
-          <w:color w:val="000000"/>
-          <w:sz w:val="20"/>
-          <w:szCs w:val="20"/>
-        </w:rPr>
-        <w:t>Add a data source. Scroll to the bottom. Choose SQLite3</w:t>
-      </w:r>
-      <w:r>
-        <w:rPr>
-          <w:rFonts w:asciiTheme="minorHAnsi" w:hAnsiTheme="minorHAnsi" w:cs="Segoe UI"/>
-          <w:color w:val="000000"/>
-          <w:sz w:val="20"/>
-          <w:szCs w:val="20"/>
-        </w:rPr>
-        <w:t xml:space="preserve"> ODBC driver</w:t>
-      </w:r>
-      <w:r>
-        <w:rPr>
-          <w:rFonts w:asciiTheme="minorHAnsi" w:hAnsiTheme="minorHAnsi" w:cs="Segoe UI"/>
-          <w:color w:val="000000"/>
-          <w:sz w:val="20"/>
-          <w:szCs w:val="20"/>
-        </w:rPr>
-        <w:t xml:space="preserve">, </w:t>
+        <w:t xml:space="preserve">you must run </w:t>
       </w:r>
       <w:r>
         <w:rPr>
@@ -918,25 +703,224 @@
           <w:sz w:val="20"/>
           <w:szCs w:val="20"/>
         </w:rPr>
-        <w:t>not</w:t>
-      </w:r>
-      <w:r>
+        <w:t>sqliteodbc_dll.exe first, then sqliteodbc.exe.</w:t>
+      </w:r>
+    </w:p>
+    <w:p>
+      <w:pPr>
+        <w:tabs>
+          <w:tab w:val="left" w:pos="3420"/>
+        </w:tabs>
         <w:rPr>
           <w:rFonts w:asciiTheme="minorHAnsi" w:hAnsiTheme="minorHAnsi" w:cs="Segoe UI"/>
           <w:color w:val="000000"/>
           <w:sz w:val="20"/>
           <w:szCs w:val="20"/>
         </w:rPr>
-        <w:t xml:space="preserve"> SQLite</w:t>
-      </w:r>
-      <w:r>
+      </w:pPr>
+    </w:p>
+    <w:p>
+      <w:pPr>
+        <w:rPr>
+          <w:rFonts w:asciiTheme="minorHAnsi" w:hAnsiTheme="minorHAnsi"/>
+          <w:color w:val="222222"/>
+          <w:shd w:val="clear" w:color="auto" w:fill="FFFFFF"/>
+        </w:rPr>
+      </w:pPr>
+      <w:r>
+        <w:rPr>
+          <w:rFonts w:asciiTheme="minorHAnsi" w:hAnsiTheme="minorHAnsi"/>
+          <w:color w:val="222222"/>
+          <w:shd w:val="clear" w:color="auto" w:fill="FFFFFF"/>
+        </w:rPr>
+        <w:t>You might want to also download a GUI tool to work with sqlite databases. One possible place is:</w:t>
+      </w:r>
+      <w:r>
+        <w:rPr>
+          <w:rFonts w:asciiTheme="minorHAnsi" w:hAnsiTheme="minorHAnsi"/>
+        </w:rPr>
+        <w:t xml:space="preserve"> </w:t>
+      </w:r>
+      <w:r>
+        <w:rPr>
+          <w:rFonts w:asciiTheme="minorHAnsi" w:hAnsiTheme="minorHAnsi"/>
+        </w:rPr>
+        <w:t>x</w:t>
+      </w:r>
+      <w:r>
+        <w:rPr>
+          <w:rFonts w:asciiTheme="minorHAnsi" w:hAnsiTheme="minorHAnsi"/>
+          <w:color w:val="222222"/>
+          <w:shd w:val="clear" w:color="auto" w:fill="FFFFFF"/>
+        </w:rPr>
+        <w:t>https://github.com/sqlitebrowser/sqlitebrowser/releases</w:t>
+      </w:r>
+    </w:p>
+    <w:p>
+      <w:pPr>
         <w:rPr>
           <w:rFonts w:asciiTheme="minorHAnsi" w:hAnsiTheme="minorHAnsi" w:cs="Segoe UI"/>
           <w:color w:val="000000"/>
           <w:sz w:val="20"/>
           <w:szCs w:val="20"/>
         </w:rPr>
+      </w:pPr>
+    </w:p>
+    <w:p>
+      <w:pPr>
+        <w:rPr>
+          <w:rFonts w:asciiTheme="minorHAnsi" w:hAnsiTheme="minorHAnsi"/>
+          <w:color w:val="222222"/>
+          <w:shd w:val="clear" w:color="auto" w:fill="FFFFFF"/>
+        </w:rPr>
+      </w:pPr>
+      <w:r>
+        <w:rPr>
+          <w:rFonts w:asciiTheme="minorHAnsi" w:hAnsiTheme="minorHAnsi" w:cs="Segoe UI"/>
+          <w:color w:val="000000"/>
+          <w:sz w:val="20"/>
+          <w:szCs w:val="20"/>
+        </w:rPr>
+        <w:t>St</w:t>
+      </w:r>
+      <w:bookmarkStart w:id="0" w:name="_GoBack"/>
+      <w:bookmarkEnd w:id="0"/>
+      <w:r>
+        <w:rPr>
+          <w:rFonts w:asciiTheme="minorHAnsi" w:hAnsiTheme="minorHAnsi" w:cs="Segoe UI"/>
+          <w:color w:val="000000"/>
+          <w:sz w:val="20"/>
+          <w:szCs w:val="20"/>
+        </w:rPr>
+        <w:t>art the 32-bit ODBC Administrator (Section 1)</w:t>
+      </w:r>
+      <w:r>
+        <w:rPr>
+          <w:rFonts w:asciiTheme="minorHAnsi" w:hAnsiTheme="minorHAnsi" w:cs="Segoe UI"/>
+          <w:color w:val="000000"/>
+          <w:sz w:val="20"/>
+          <w:szCs w:val="20"/>
+        </w:rPr>
+        <w:t xml:space="preserve">. </w:t>
+      </w:r>
+      <w:r>
+        <w:rPr>
+          <w:rFonts w:asciiTheme="minorHAnsi" w:hAnsiTheme="minorHAnsi" w:cs="Segoe UI"/>
+          <w:color w:val="000000"/>
+          <w:sz w:val="20"/>
+          <w:szCs w:val="20"/>
+        </w:rPr>
+        <w:t xml:space="preserve">(run: </w:t>
+      </w:r>
+      <w:r>
+        <w:rPr>
+          <w:rFonts w:asciiTheme="minorHAnsi" w:hAnsiTheme="minorHAnsi"/>
+          <w:color w:val="222222"/>
+          <w:shd w:val="clear" w:color="auto" w:fill="FFFFFF"/>
+        </w:rPr>
+        <w:t> %systemdrive%\Windows\SysWoW64\odbcad32.exe</w:t>
+      </w:r>
+    </w:p>
+    <w:p>
+      <w:pPr>
+        <w:rPr>
+          <w:rFonts w:asciiTheme="minorHAnsi" w:hAnsiTheme="minorHAnsi"/>
+          <w:color w:val="222222"/>
+          <w:sz w:val="20"/>
+          <w:shd w:val="clear" w:color="auto" w:fill="FFFFFF"/>
+        </w:rPr>
+      </w:pPr>
+      <w:r>
+        <w:rPr>
+          <w:rFonts w:asciiTheme="minorHAnsi" w:hAnsiTheme="minorHAnsi"/>
+          <w:color w:val="222222"/>
+          <w:sz w:val="20"/>
+          <w:shd w:val="clear" w:color="auto" w:fill="FFFFFF"/>
+        </w:rPr>
+        <w:lastRenderedPageBreak/>
+        <w:t>In the ODBC Data Source Administrator (32-bit) window, c</w:t>
+      </w:r>
+      <w:r>
+        <w:rPr>
+          <w:rFonts w:asciiTheme="minorHAnsi" w:hAnsiTheme="minorHAnsi"/>
+          <w:color w:val="222222"/>
+          <w:sz w:val="20"/>
+          <w:shd w:val="clear" w:color="auto" w:fill="FFFFFF"/>
+        </w:rPr>
+        <w:t xml:space="preserve">lick the Add button to </w:t>
+      </w:r>
+      <w:r>
+        <w:rPr>
+          <w:rFonts w:asciiTheme="minorHAnsi" w:hAnsiTheme="minorHAnsi" w:cs="Segoe UI"/>
+          <w:color w:val="000000"/>
+          <w:sz w:val="20"/>
+          <w:szCs w:val="20"/>
+        </w:rPr>
+        <w:t>a</w:t>
+      </w:r>
+      <w:r>
+        <w:rPr>
+          <w:rFonts w:asciiTheme="minorHAnsi" w:hAnsiTheme="minorHAnsi" w:cs="Segoe UI"/>
+          <w:color w:val="000000"/>
+          <w:sz w:val="20"/>
+          <w:szCs w:val="20"/>
+        </w:rPr>
+        <w:t>dd a data source. Scroll to the bottom. Choose SQLite3</w:t>
+      </w:r>
+      <w:r>
+        <w:rPr>
+          <w:rFonts w:asciiTheme="minorHAnsi" w:hAnsiTheme="minorHAnsi" w:cs="Segoe UI"/>
+          <w:color w:val="000000"/>
+          <w:sz w:val="20"/>
+          <w:szCs w:val="20"/>
+        </w:rPr>
+        <w:t xml:space="preserve"> ODBC driver</w:t>
+      </w:r>
+      <w:r>
+        <w:rPr>
+          <w:rFonts w:asciiTheme="minorHAnsi" w:hAnsiTheme="minorHAnsi" w:cs="Segoe UI"/>
+          <w:color w:val="000000"/>
+          <w:sz w:val="20"/>
+          <w:szCs w:val="20"/>
+        </w:rPr>
+        <w:t xml:space="preserve">, </w:t>
+      </w:r>
+      <w:r>
+        <w:rPr>
+          <w:rFonts w:asciiTheme="minorHAnsi" w:hAnsiTheme="minorHAnsi" w:cs="Segoe UI"/>
+          <w:b/>
+          <w:color w:val="000000"/>
+          <w:sz w:val="20"/>
+          <w:szCs w:val="20"/>
+        </w:rPr>
+        <w:t>not</w:t>
+      </w:r>
+      <w:r>
+        <w:rPr>
+          <w:rFonts w:asciiTheme="minorHAnsi" w:hAnsiTheme="minorHAnsi" w:cs="Segoe UI"/>
+          <w:color w:val="000000"/>
+          <w:sz w:val="20"/>
+          <w:szCs w:val="20"/>
+        </w:rPr>
+        <w:t xml:space="preserve"> SQLite</w:t>
+      </w:r>
+      <w:r>
+        <w:rPr>
+          <w:rFonts w:asciiTheme="minorHAnsi" w:hAnsiTheme="minorHAnsi" w:cs="Segoe UI"/>
+          <w:color w:val="000000"/>
+          <w:sz w:val="20"/>
+          <w:szCs w:val="20"/>
+        </w:rPr>
         <w:t xml:space="preserve"> (which is the 64-bit driver).</w:t>
+      </w:r>
+      <w:r>
+        <w:rPr>
+          <w:rFonts w:asciiTheme="minorHAnsi" w:hAnsiTheme="minorHAnsi" w:cs="Segoe UI"/>
+          <w:color w:val="000000"/>
+          <w:sz w:val="20"/>
+          <w:szCs w:val="20"/>
+        </w:rPr>
+        <w:t xml:space="preserve"> Note that the screen shots below were done from a Windows 7 installation, so your screen might look slightly different.</w:t>
       </w:r>
     </w:p>
     <w:p>
@@ -1119,7 +1103,19 @@
         <w:rPr>
           <w:rFonts w:asciiTheme="minorHAnsi" w:hAnsiTheme="minorHAnsi"/>
         </w:rPr>
-        <w:t>Data Source Name is whatever you want, and will appear as a data source within UFT.</w:t>
+        <w:t>Note that the Data Source Nam</w:t>
+      </w:r>
+      <w:r>
+        <w:rPr>
+          <w:rFonts w:asciiTheme="minorHAnsi" w:hAnsiTheme="minorHAnsi"/>
+        </w:rPr>
+        <w:t>e is hard coded in the script, s</w:t>
+      </w:r>
+      <w:r>
+        <w:rPr>
+          <w:rFonts w:asciiTheme="minorHAnsi" w:hAnsiTheme="minorHAnsi"/>
+        </w:rPr>
+        <w:t>o be sure to use exactly the string “Flight” as shown below</w:t>
       </w:r>
     </w:p>
     <w:p>
@@ -1137,65 +1133,41 @@
         <w:rPr>
           <w:rFonts w:asciiTheme="minorHAnsi" w:hAnsiTheme="minorHAnsi"/>
         </w:rPr>
-        <w:t>The Database Name is C</w:t>
-      </w:r>
-      <w:r>
-        <w:rPr>
-          <w:rFonts w:asciiTheme="minorHAnsi" w:hAnsiTheme="minorHAnsi"/>
-        </w:rPr>
-        <w:t>:\Users\</w:t>
-      </w:r>
-      <w:r>
-        <w:rPr>
-          <w:rFonts w:asciiTheme="minorHAnsi" w:hAnsiTheme="minorHAnsi"/>
-        </w:rPr>
-        <w:t>&lt;your login&gt;</w:t>
-      </w:r>
-      <w:r>
-        <w:rPr>
-          <w:rFonts w:asciiTheme="minorHAnsi" w:hAnsiTheme="minorHAnsi"/>
-        </w:rPr>
-        <w:t>\</w:t>
-      </w:r>
-      <w:proofErr w:type="spellStart"/>
-      <w:r>
-        <w:rPr>
-          <w:rFonts w:asciiTheme="minorHAnsi" w:hAnsiTheme="minorHAnsi"/>
-        </w:rPr>
-        <w:t>AppData</w:t>
-      </w:r>
-      <w:proofErr w:type="spellEnd"/>
-      <w:r>
-        <w:rPr>
-          <w:rFonts w:asciiTheme="minorHAnsi" w:hAnsiTheme="minorHAnsi"/>
-        </w:rPr>
-        <w:t>\Local\UFT\Demo\DB\</w:t>
-      </w:r>
-      <w:proofErr w:type="spellStart"/>
-      <w:r>
-        <w:rPr>
-          <w:rFonts w:asciiTheme="minorHAnsi" w:hAnsiTheme="minorHAnsi"/>
-        </w:rPr>
-        <w:t>Flights.db</w:t>
-      </w:r>
-      <w:proofErr w:type="spellEnd"/>
+        <w:t xml:space="preserve">The Database Name is </w:t>
+      </w:r>
+      <w:r>
+        <w:rPr>
+          <w:rFonts w:asciiTheme="minorHAnsi" w:hAnsiTheme="minorHAnsi"/>
+        </w:rPr>
+        <w:t xml:space="preserve">probably </w:t>
+      </w:r>
     </w:p>
     <w:p>
       <w:pPr>
-        <w:pStyle w:val="ListParagraph"/>
-        <w:numPr>
-          <w:ilvl w:val="0"/>
-          <w:numId w:val="10"/>
-        </w:numPr>
-        <w:rPr>
-          <w:rFonts w:asciiTheme="minorHAnsi" w:hAnsiTheme="minorHAnsi"/>
-        </w:rPr>
-      </w:pPr>
-      <w:r>
-        <w:rPr>
-          <w:rFonts w:asciiTheme="minorHAnsi" w:hAnsiTheme="minorHAnsi"/>
-        </w:rPr>
-        <w:t>Note that the Data Source Name is hard coded in the script, to be sure to use exactly the string “Flight” as shown below</w:t>
+        <w:ind w:left="720"/>
+        <w:rPr>
+          <w:rFonts w:asciiTheme="minorHAnsi" w:hAnsiTheme="minorHAnsi"/>
+        </w:rPr>
+      </w:pPr>
+      <w:r>
+        <w:rPr>
+          <w:rFonts w:asciiTheme="minorHAnsi" w:hAnsiTheme="minorHAnsi"/>
+        </w:rPr>
+        <w:t>C:\Users\&lt;your login&gt;\AppData\Local\UFT\Demo\DB\Flights.s3db</w:t>
+      </w:r>
+    </w:p>
+    <w:p>
+      <w:pPr>
+        <w:ind w:left="360"/>
+        <w:rPr>
+          <w:rFonts w:asciiTheme="minorHAnsi" w:hAnsiTheme="minorHAnsi"/>
+        </w:rPr>
+      </w:pPr>
+      <w:r>
+        <w:rPr>
+          <w:rFonts w:asciiTheme="minorHAnsi" w:hAnsiTheme="minorHAnsi"/>
+        </w:rPr>
+        <w:t xml:space="preserve">       But you should use the Browse control to verify</w:t>
       </w:r>
     </w:p>
     <w:p>
@@ -1457,7 +1429,7 @@
 
 <file path=word/numbering.xml><?xml version="1.0" encoding="utf-8"?>
 <w:numbering xmlns:wpc="http://schemas.microsoft.com/office/word/2010/wordprocessingCanvas" xmlns:mc="http://schemas.openxmlformats.org/markup-compatibility/2006" xmlns:o="urn:schemas-microsoft-com:office:office" xmlns:r="http://schemas.openxmlformats.org/officeDocument/2006/relationships" xmlns:m="http://schemas.openxmlformats.org/officeDocument/2006/math" xmlns:v="urn:schemas-microsoft-com:vml" xmlns:wp14="http://schemas.microsoft.com/office/word/2010/wordprocessingDrawing" xmlns:wp="http://schemas.openxmlformats.org/drawingml/2006/wordprocessingDrawing" xmlns:w10="urn:schemas-microsoft-com:office:word" xmlns:w="http://schemas.openxmlformats.org/wordprocessingml/2006/main" xmlns:w14="http://schemas.microsoft.com/office/word/2010/wordml" xmlns:w15="http://schemas.microsoft.com/office/word/2012/wordml" xmlns:wpg="http://schemas.microsoft.com/office/word/2010/wordprocessingGroup" xmlns:wpi="http://schemas.microsoft.com/office/word/2010/wordprocessingInk" xmlns:wne="http://schemas.microsoft.com/office/word/2006/wordml" xmlns:wps="http://schemas.microsoft.com/office/word/2010/wordprocessingShape" mc:Ignorable="w14 w15 wp14">
-  <w:abstractNum w:abstractNumId="0" w15:restartNumberingAfterBreak="0">
+  <w:abstractNum w:abstractNumId="0">
     <w:nsid w:val="0B043E1C"/>
     <w:multiLevelType w:val="hybridMultilevel"/>
     <w:tmpl w:val="D1E26592"/>
@@ -1473,7 +1445,7 @@
         <w:rFonts w:ascii="Symbol" w:hAnsi="Symbol" w:hint="default"/>
       </w:rPr>
     </w:lvl>
-    <w:lvl w:ilvl="1" w:tplc="08090003" w:tentative="1">
+    <w:lvl w:ilvl="1" w:tplc="08090003">
       <w:start w:val="1"/>
       <w:numFmt w:val="bullet"/>
       <w:lvlText w:val="o"/>
@@ -1570,7 +1542,7 @@
       </w:rPr>
     </w:lvl>
   </w:abstractNum>
-  <w:abstractNum w:abstractNumId="1" w15:restartNumberingAfterBreak="0">
+  <w:abstractNum w:abstractNumId="1">
     <w:nsid w:val="19D11B89"/>
     <w:multiLevelType w:val="hybridMultilevel"/>
     <w:tmpl w:val="7026FB8E"/>
@@ -1656,7 +1628,7 @@
       </w:pPr>
     </w:lvl>
   </w:abstractNum>
-  <w:abstractNum w:abstractNumId="2" w15:restartNumberingAfterBreak="0">
+  <w:abstractNum w:abstractNumId="2">
     <w:nsid w:val="23A77579"/>
     <w:multiLevelType w:val="hybridMultilevel"/>
     <w:tmpl w:val="7026FB8E"/>
@@ -1742,7 +1714,7 @@
       </w:pPr>
     </w:lvl>
   </w:abstractNum>
-  <w:abstractNum w:abstractNumId="3" w15:restartNumberingAfterBreak="0">
+  <w:abstractNum w:abstractNumId="3">
     <w:nsid w:val="35205449"/>
     <w:multiLevelType w:val="hybridMultilevel"/>
     <w:tmpl w:val="3FECAD3C"/>
@@ -1828,7 +1800,7 @@
       </w:pPr>
     </w:lvl>
   </w:abstractNum>
-  <w:abstractNum w:abstractNumId="4" w15:restartNumberingAfterBreak="0">
+  <w:abstractNum w:abstractNumId="4">
     <w:nsid w:val="3B3C3CC2"/>
     <w:multiLevelType w:val="multilevel"/>
     <w:tmpl w:val="B23E7C2A"/>
@@ -1977,7 +1949,7 @@
       </w:rPr>
     </w:lvl>
   </w:abstractNum>
-  <w:abstractNum w:abstractNumId="5" w15:restartNumberingAfterBreak="0">
+  <w:abstractNum w:abstractNumId="5">
     <w:nsid w:val="46810631"/>
     <w:multiLevelType w:val="multilevel"/>
     <w:tmpl w:val="B23E7C2A"/>
@@ -2126,7 +2098,7 @@
       </w:rPr>
     </w:lvl>
   </w:abstractNum>
-  <w:abstractNum w:abstractNumId="6" w15:restartNumberingAfterBreak="0">
+  <w:abstractNum w:abstractNumId="6">
     <w:nsid w:val="4D34045B"/>
     <w:multiLevelType w:val="hybridMultilevel"/>
     <w:tmpl w:val="98D01424"/>
@@ -2239,7 +2211,7 @@
       </w:rPr>
     </w:lvl>
   </w:abstractNum>
-  <w:abstractNum w:abstractNumId="7" w15:restartNumberingAfterBreak="0">
+  <w:abstractNum w:abstractNumId="7">
     <w:nsid w:val="5CFB5862"/>
     <w:multiLevelType w:val="hybridMultilevel"/>
     <w:tmpl w:val="CBDA25A8"/>
@@ -2325,7 +2297,7 @@
       </w:pPr>
     </w:lvl>
   </w:abstractNum>
-  <w:abstractNum w:abstractNumId="8" w15:restartNumberingAfterBreak="0">
+  <w:abstractNum w:abstractNumId="8">
     <w:nsid w:val="6D3D1386"/>
     <w:multiLevelType w:val="hybridMultilevel"/>
     <w:tmpl w:val="78A49DCC"/>
@@ -2438,7 +2410,7 @@
       </w:rPr>
     </w:lvl>
   </w:abstractNum>
-  <w:abstractNum w:abstractNumId="9" w15:restartNumberingAfterBreak="0">
+  <w:abstractNum w:abstractNumId="9">
     <w:nsid w:val="7FAC3857"/>
     <w:multiLevelType w:val="hybridMultilevel"/>
     <w:tmpl w:val="228A4A98"/>

</xml_diff>

<commit_message>
Improvided odbc install doc
</commit_message>
<xml_diff>
--- a/Setting Up ODBC for FlightGUI.docx
+++ b/Setting Up ODBC for FlightGUI.docx
@@ -40,11 +40,19 @@
           <w:rFonts w:asciiTheme="minorHAnsi" w:hAnsiTheme="minorHAnsi"/>
         </w:rPr>
       </w:pPr>
-      <w:r>
-        <w:rPr>
-          <w:rFonts w:asciiTheme="minorHAnsi" w:hAnsiTheme="minorHAnsi"/>
-        </w:rPr>
-        <w:t xml:space="preserve">FlightGUI uses a </w:t>
+      <w:proofErr w:type="spellStart"/>
+      <w:r>
+        <w:rPr>
+          <w:rFonts w:asciiTheme="minorHAnsi" w:hAnsiTheme="minorHAnsi"/>
+        </w:rPr>
+        <w:t>FlightGUI</w:t>
+      </w:r>
+      <w:proofErr w:type="spellEnd"/>
+      <w:r>
+        <w:rPr>
+          <w:rFonts w:asciiTheme="minorHAnsi" w:hAnsiTheme="minorHAnsi"/>
+        </w:rPr>
+        <w:t xml:space="preserve"> uses a </w:t>
       </w:r>
       <w:r>
         <w:rPr>
@@ -703,61 +711,33 @@
           <w:sz w:val="20"/>
           <w:szCs w:val="20"/>
         </w:rPr>
-        <w:t>sqliteodbc_dll.exe first, then sqliteodbc.exe.</w:t>
-      </w:r>
-    </w:p>
-    <w:p>
-      <w:pPr>
-        <w:tabs>
-          <w:tab w:val="left" w:pos="3420"/>
-        </w:tabs>
+        <w:t>sqliteodbc_dl</w:t>
+      </w:r>
+      <w:r>
+        <w:rPr>
+          <w:rFonts w:asciiTheme="minorHAnsi" w:hAnsiTheme="minorHAnsi" w:cs="Segoe UI"/>
+          <w:b/>
+          <w:color w:val="000000"/>
+          <w:sz w:val="20"/>
+          <w:szCs w:val="20"/>
+        </w:rPr>
+        <w:t>.exe first, then sqliteodbc.exe.</w:t>
+      </w:r>
+      <w:r>
         <w:rPr>
           <w:rFonts w:asciiTheme="minorHAnsi" w:hAnsiTheme="minorHAnsi" w:cs="Segoe UI"/>
           <w:color w:val="000000"/>
           <w:sz w:val="20"/>
           <w:szCs w:val="20"/>
         </w:rPr>
-      </w:pPr>
+        <w:t xml:space="preserve"> If you get a warning or error when trying to connect (the next section), just come back and try to install again.</w:t>
+      </w:r>
     </w:p>
     <w:p>
       <w:pPr>
-        <w:rPr>
-          <w:rFonts w:asciiTheme="minorHAnsi" w:hAnsiTheme="minorHAnsi"/>
-          <w:color w:val="222222"/>
-          <w:shd w:val="clear" w:color="auto" w:fill="FFFFFF"/>
-        </w:rPr>
-      </w:pPr>
-      <w:r>
-        <w:rPr>
-          <w:rFonts w:asciiTheme="minorHAnsi" w:hAnsiTheme="minorHAnsi"/>
-          <w:color w:val="222222"/>
-          <w:shd w:val="clear" w:color="auto" w:fill="FFFFFF"/>
-        </w:rPr>
-        <w:t>You might want to also download a GUI tool to work with sqlite databases. One possible place is:</w:t>
-      </w:r>
-      <w:r>
-        <w:rPr>
-          <w:rFonts w:asciiTheme="minorHAnsi" w:hAnsiTheme="minorHAnsi"/>
-        </w:rPr>
-        <w:t xml:space="preserve"> </w:t>
-      </w:r>
-      <w:r>
-        <w:rPr>
-          <w:rFonts w:asciiTheme="minorHAnsi" w:hAnsiTheme="minorHAnsi"/>
-        </w:rPr>
-        <w:t>x</w:t>
-      </w:r>
-      <w:r>
-        <w:rPr>
-          <w:rFonts w:asciiTheme="minorHAnsi" w:hAnsiTheme="minorHAnsi"/>
-          <w:color w:val="222222"/>
-          <w:shd w:val="clear" w:color="auto" w:fill="FFFFFF"/>
-        </w:rPr>
-        <w:t>https://github.com/sqlitebrowser/sqlitebrowser/releases</w:t>
-      </w:r>
-    </w:p>
-    <w:p>
-      <w:pPr>
+        <w:tabs>
+          <w:tab w:val="left" w:pos="3420"/>
+        </w:tabs>
         <w:rPr>
           <w:rFonts w:asciiTheme="minorHAnsi" w:hAnsiTheme="minorHAnsi" w:cs="Segoe UI"/>
           <w:color w:val="000000"/>
@@ -776,15 +756,74 @@
       </w:pPr>
       <w:r>
         <w:rPr>
+          <w:rFonts w:asciiTheme="minorHAnsi" w:hAnsiTheme="minorHAnsi"/>
+          <w:color w:val="222222"/>
+          <w:shd w:val="clear" w:color="auto" w:fill="FFFFFF"/>
+        </w:rPr>
+        <w:t xml:space="preserve">You might want to also download a GUI tool to work with </w:t>
+      </w:r>
+      <w:proofErr w:type="spellStart"/>
+      <w:r>
+        <w:rPr>
+          <w:rFonts w:asciiTheme="minorHAnsi" w:hAnsiTheme="minorHAnsi"/>
+          <w:color w:val="222222"/>
+          <w:shd w:val="clear" w:color="auto" w:fill="FFFFFF"/>
+        </w:rPr>
+        <w:t>sqlite</w:t>
+      </w:r>
+      <w:proofErr w:type="spellEnd"/>
+      <w:r>
+        <w:rPr>
+          <w:rFonts w:asciiTheme="minorHAnsi" w:hAnsiTheme="minorHAnsi"/>
+          <w:color w:val="222222"/>
+          <w:shd w:val="clear" w:color="auto" w:fill="FFFFFF"/>
+        </w:rPr>
+        <w:t xml:space="preserve"> databases. One possible place is:</w:t>
+      </w:r>
+      <w:r>
+        <w:rPr>
+          <w:rFonts w:asciiTheme="minorHAnsi" w:hAnsiTheme="minorHAnsi"/>
+        </w:rPr>
+        <w:t xml:space="preserve"> </w:t>
+      </w:r>
+      <w:hyperlink r:id="rId9" w:history="1">
+        <w:r>
+          <w:rPr>
+            <w:rStyle w:val="Hyperlink"/>
+            <w:rFonts w:asciiTheme="minorHAnsi" w:hAnsiTheme="minorHAnsi"/>
+            <w:shd w:val="clear" w:color="auto" w:fill="FFFFFF"/>
+          </w:rPr>
+          <w:t>https://github.com/sqlitebrowser/sqlitebrowser/releases</w:t>
+        </w:r>
+      </w:hyperlink>
+    </w:p>
+    <w:p>
+      <w:pPr>
+        <w:rPr>
+          <w:rFonts w:asciiTheme="minorHAnsi" w:hAnsiTheme="minorHAnsi"/>
+          <w:color w:val="222222"/>
+          <w:shd w:val="clear" w:color="auto" w:fill="FFFFFF"/>
+        </w:rPr>
+      </w:pPr>
+    </w:p>
+    <w:p>
+      <w:pPr>
+        <w:rPr>
+          <w:rFonts w:asciiTheme="minorHAnsi" w:hAnsiTheme="minorHAnsi"/>
+          <w:color w:val="222222"/>
+          <w:shd w:val="clear" w:color="auto" w:fill="FFFFFF"/>
+        </w:rPr>
+      </w:pPr>
+      <w:r>
+        <w:rPr>
           <w:rFonts w:asciiTheme="minorHAnsi" w:hAnsiTheme="minorHAnsi" w:cs="Segoe UI"/>
           <w:color w:val="000000"/>
           <w:sz w:val="20"/>
           <w:szCs w:val="20"/>
         </w:rPr>
-        <w:t>St</w:t>
-      </w:r>
-      <w:bookmarkStart w:id="0" w:name="_GoBack"/>
-      <w:bookmarkEnd w:id="0"/>
+        <w:lastRenderedPageBreak/>
+        <w:t>Start the 32-bit ODBC Administrator (Section 1)</w:t>
+      </w:r>
       <w:r>
         <w:rPr>
           <w:rFonts w:asciiTheme="minorHAnsi" w:hAnsiTheme="minorHAnsi" w:cs="Segoe UI"/>
@@ -792,7 +831,7 @@
           <w:sz w:val="20"/>
           <w:szCs w:val="20"/>
         </w:rPr>
-        <w:t>art the 32-bit ODBC Administrator (Section 1)</w:t>
+        <w:t xml:space="preserve">. </w:t>
       </w:r>
       <w:r>
         <w:rPr>
@@ -801,8 +840,9 @@
           <w:sz w:val="20"/>
           <w:szCs w:val="20"/>
         </w:rPr>
-        <w:t xml:space="preserve">. </w:t>
-      </w:r>
+        <w:t>(</w:t>
+      </w:r>
+      <w:proofErr w:type="gramStart"/>
       <w:r>
         <w:rPr>
           <w:rFonts w:asciiTheme="minorHAnsi" w:hAnsiTheme="minorHAnsi" w:cs="Segoe UI"/>
@@ -810,7 +850,17 @@
           <w:sz w:val="20"/>
           <w:szCs w:val="20"/>
         </w:rPr>
-        <w:t xml:space="preserve">(run: </w:t>
+        <w:t>run</w:t>
+      </w:r>
+      <w:proofErr w:type="gramEnd"/>
+      <w:r>
+        <w:rPr>
+          <w:rFonts w:asciiTheme="minorHAnsi" w:hAnsiTheme="minorHAnsi" w:cs="Segoe UI"/>
+          <w:color w:val="000000"/>
+          <w:sz w:val="20"/>
+          <w:szCs w:val="20"/>
+        </w:rPr>
+        <w:t xml:space="preserve">: </w:t>
       </w:r>
       <w:r>
         <w:rPr>
@@ -818,7 +868,25 @@
           <w:color w:val="222222"/>
           <w:shd w:val="clear" w:color="auto" w:fill="FFFFFF"/>
         </w:rPr>
-        <w:t> %systemdrive%\Windows\SysWoW64\odbcad32.exe</w:t>
+        <w:t> %</w:t>
+      </w:r>
+      <w:proofErr w:type="spellStart"/>
+      <w:r>
+        <w:rPr>
+          <w:rFonts w:asciiTheme="minorHAnsi" w:hAnsiTheme="minorHAnsi"/>
+          <w:color w:val="222222"/>
+          <w:shd w:val="clear" w:color="auto" w:fill="FFFFFF"/>
+        </w:rPr>
+        <w:t>systemdrive</w:t>
+      </w:r>
+      <w:proofErr w:type="spellEnd"/>
+      <w:r>
+        <w:rPr>
+          <w:rFonts w:asciiTheme="minorHAnsi" w:hAnsiTheme="minorHAnsi"/>
+          <w:color w:val="222222"/>
+          <w:shd w:val="clear" w:color="auto" w:fill="FFFFFF"/>
+        </w:rPr>
+        <w:t>%\Windows\SysWoW64\odbcad32.exe</w:t>
       </w:r>
     </w:p>
     <w:p>
@@ -837,7 +905,6 @@
           <w:sz w:val="20"/>
           <w:shd w:val="clear" w:color="auto" w:fill="FFFFFF"/>
         </w:rPr>
-        <w:lastRenderedPageBreak/>
         <w:t>In the ODBC Data Source Administrator (32-bit) window, c</w:t>
       </w:r>
       <w:r>
@@ -1040,7 +1107,7 @@
                     <pic:cNvPicPr/>
                   </pic:nvPicPr>
                   <pic:blipFill>
-                    <a:blip r:embed="rId9"/>
+                    <a:blip r:embed="rId10"/>
                     <a:stretch>
                       <a:fillRect/>
                     </a:stretch>
@@ -1153,7 +1220,29 @@
         <w:rPr>
           <w:rFonts w:asciiTheme="minorHAnsi" w:hAnsiTheme="minorHAnsi"/>
         </w:rPr>
-        <w:t>C:\Users\&lt;your login&gt;\AppData\Local\UFT\Demo\DB\Flights.s3db</w:t>
+        <w:t>C:\</w:t>
+      </w:r>
+      <w:bookmarkStart w:id="0" w:name="_GoBack"/>
+      <w:r>
+        <w:rPr>
+          <w:rFonts w:asciiTheme="minorHAnsi" w:hAnsiTheme="minorHAnsi"/>
+        </w:rPr>
+        <w:t>Users\&lt;your login&gt;\</w:t>
+      </w:r>
+      <w:bookmarkEnd w:id="0"/>
+      <w:proofErr w:type="spellStart"/>
+      <w:r>
+        <w:rPr>
+          <w:rFonts w:asciiTheme="minorHAnsi" w:hAnsiTheme="minorHAnsi"/>
+        </w:rPr>
+        <w:t>AppData</w:t>
+      </w:r>
+      <w:proofErr w:type="spellEnd"/>
+      <w:r>
+        <w:rPr>
+          <w:rFonts w:asciiTheme="minorHAnsi" w:hAnsiTheme="minorHAnsi"/>
+        </w:rPr>
+        <w:t>\Local\UFT\Demo\DB\Flights.s3db</w:t>
       </w:r>
     </w:p>
     <w:p>
@@ -1187,75 +1276,6 @@
             <wp:extent cx="4238625" cy="2076450"/>
             <wp:effectExtent l="0" t="0" r="9525" b="0"/>
             <wp:docPr id="19" name="Picture 19"/>
-            <wp:cNvGraphicFramePr>
-              <a:graphicFrameLocks xmlns:a="http://schemas.openxmlformats.org/drawingml/2006/main" noChangeAspect="1"/>
-            </wp:cNvGraphicFramePr>
-            <a:graphic xmlns:a="http://schemas.openxmlformats.org/drawingml/2006/main">
-              <a:graphicData uri="http://schemas.openxmlformats.org/drawingml/2006/picture">
-                <pic:pic xmlns:pic="http://schemas.openxmlformats.org/drawingml/2006/picture">
-                  <pic:nvPicPr>
-                    <pic:cNvPr id="1" name=""/>
-                    <pic:cNvPicPr/>
-                  </pic:nvPicPr>
-                  <pic:blipFill>
-                    <a:blip r:embed="rId10"/>
-                    <a:stretch>
-                      <a:fillRect/>
-                    </a:stretch>
-                  </pic:blipFill>
-                  <pic:spPr>
-                    <a:xfrm>
-                      <a:off x="0" y="0"/>
-                      <a:ext cx="4238625" cy="2076450"/>
-                    </a:xfrm>
-                    <a:prstGeom prst="rect">
-                      <a:avLst/>
-                    </a:prstGeom>
-                  </pic:spPr>
-                </pic:pic>
-              </a:graphicData>
-            </a:graphic>
-          </wp:inline>
-        </w:drawing>
-      </w:r>
-    </w:p>
-    <w:p>
-      <w:pPr>
-        <w:rPr>
-          <w:rFonts w:asciiTheme="minorHAnsi" w:hAnsiTheme="minorHAnsi"/>
-        </w:rPr>
-      </w:pPr>
-    </w:p>
-    <w:p>
-      <w:pPr>
-        <w:rPr>
-          <w:rFonts w:asciiTheme="minorHAnsi" w:hAnsiTheme="minorHAnsi"/>
-        </w:rPr>
-      </w:pPr>
-      <w:r>
-        <w:rPr>
-          <w:rFonts w:asciiTheme="minorHAnsi" w:hAnsiTheme="minorHAnsi"/>
-        </w:rPr>
-        <w:t>Note – within UFT, if you create a new database checkpoint or output value, within Microsoft Query, you will see:</w:t>
-      </w:r>
-    </w:p>
-    <w:p>
-      <w:pPr>
-        <w:rPr>
-          <w:rFonts w:asciiTheme="minorHAnsi" w:hAnsiTheme="minorHAnsi"/>
-        </w:rPr>
-      </w:pPr>
-      <w:r>
-        <w:rPr>
-          <w:noProof/>
-          <w:lang w:val="en-US" w:eastAsia="en-US"/>
-        </w:rPr>
-        <w:lastRenderedPageBreak/>
-        <w:drawing>
-          <wp:inline distT="0" distB="0" distL="0" distR="0" wp14:anchorId="20511F19" wp14:editId="4142C0D7">
-            <wp:extent cx="4162425" cy="1438275"/>
-            <wp:effectExtent l="0" t="0" r="9525" b="9525"/>
-            <wp:docPr id="5" name="Picture 5"/>
             <wp:cNvGraphicFramePr>
               <a:graphicFrameLocks xmlns:a="http://schemas.openxmlformats.org/drawingml/2006/main" noChangeAspect="1"/>
             </wp:cNvGraphicFramePr>
@@ -1275,7 +1295,7 @@
                   <pic:spPr>
                     <a:xfrm>
                       <a:off x="0" y="0"/>
-                      <a:ext cx="4162425" cy="1438275"/>
+                      <a:ext cx="4238625" cy="2076450"/>
                     </a:xfrm>
                     <a:prstGeom prst="rect">
                       <a:avLst/>
@@ -1294,12 +1314,6 @@
           <w:rFonts w:asciiTheme="minorHAnsi" w:hAnsiTheme="minorHAnsi"/>
         </w:rPr>
       </w:pPr>
-      <w:r>
-        <w:rPr>
-          <w:rFonts w:asciiTheme="minorHAnsi" w:hAnsiTheme="minorHAnsi"/>
-        </w:rPr>
-        <w:t>To fix this, hit OK, then select Options…</w:t>
-      </w:r>
     </w:p>
     <w:p>
       <w:pPr>
@@ -1309,14 +1323,28 @@
       </w:pPr>
       <w:r>
         <w:rPr>
+          <w:rFonts w:asciiTheme="minorHAnsi" w:hAnsiTheme="minorHAnsi"/>
+        </w:rPr>
+        <w:t>Note – within UFT, if you create a new database checkpoint or output value, within Microsoft Query, you will see:</w:t>
+      </w:r>
+    </w:p>
+    <w:p>
+      <w:pPr>
+        <w:rPr>
+          <w:rFonts w:asciiTheme="minorHAnsi" w:hAnsiTheme="minorHAnsi"/>
+        </w:rPr>
+      </w:pPr>
+      <w:r>
+        <w:rPr>
           <w:noProof/>
           <w:lang w:val="en-US" w:eastAsia="en-US"/>
         </w:rPr>
+        <w:lastRenderedPageBreak/>
         <w:drawing>
-          <wp:inline distT="0" distB="0" distL="0" distR="0" wp14:anchorId="65646F0F" wp14:editId="39D54FB0">
-            <wp:extent cx="4829175" cy="2990850"/>
-            <wp:effectExtent l="0" t="0" r="9525" b="0"/>
-            <wp:docPr id="6" name="Picture 6"/>
+          <wp:inline distT="0" distB="0" distL="0" distR="0" wp14:anchorId="20511F19" wp14:editId="4142C0D7">
+            <wp:extent cx="4162425" cy="1438275"/>
+            <wp:effectExtent l="0" t="0" r="9525" b="9525"/>
+            <wp:docPr id="5" name="Picture 5"/>
             <wp:cNvGraphicFramePr>
               <a:graphicFrameLocks xmlns:a="http://schemas.openxmlformats.org/drawingml/2006/main" noChangeAspect="1"/>
             </wp:cNvGraphicFramePr>
@@ -1336,7 +1364,7 @@
                   <pic:spPr>
                     <a:xfrm>
                       <a:off x="0" y="0"/>
-                      <a:ext cx="4829175" cy="2990850"/>
+                      <a:ext cx="4162425" cy="1438275"/>
                     </a:xfrm>
                     <a:prstGeom prst="rect">
                       <a:avLst/>
@@ -1355,6 +1383,12 @@
           <w:rFonts w:asciiTheme="minorHAnsi" w:hAnsiTheme="minorHAnsi"/>
         </w:rPr>
       </w:pPr>
+      <w:r>
+        <w:rPr>
+          <w:rFonts w:asciiTheme="minorHAnsi" w:hAnsiTheme="minorHAnsi"/>
+        </w:rPr>
+        <w:t>To fix this, hit OK, then select Options…</w:t>
+      </w:r>
     </w:p>
     <w:p>
       <w:pPr>
@@ -1364,27 +1398,14 @@
       </w:pPr>
       <w:r>
         <w:rPr>
-          <w:rFonts w:asciiTheme="minorHAnsi" w:hAnsiTheme="minorHAnsi"/>
-        </w:rPr>
-        <w:t>Enable System Tables by clicking the box</w:t>
-      </w:r>
-    </w:p>
-    <w:p>
-      <w:pPr>
-        <w:rPr>
-          <w:rFonts w:asciiTheme="minorHAnsi" w:hAnsiTheme="minorHAnsi"/>
-        </w:rPr>
-      </w:pPr>
-      <w:r>
-        <w:rPr>
           <w:noProof/>
           <w:lang w:val="en-US" w:eastAsia="en-US"/>
         </w:rPr>
         <w:drawing>
-          <wp:inline distT="0" distB="0" distL="0" distR="0" wp14:anchorId="680C9C5F" wp14:editId="0C9F4613">
-            <wp:extent cx="3400425" cy="2724150"/>
+          <wp:inline distT="0" distB="0" distL="0" distR="0" wp14:anchorId="65646F0F" wp14:editId="39D54FB0">
+            <wp:extent cx="4829175" cy="2990850"/>
             <wp:effectExtent l="0" t="0" r="9525" b="0"/>
-            <wp:docPr id="7" name="Picture 7"/>
+            <wp:docPr id="6" name="Picture 6"/>
             <wp:cNvGraphicFramePr>
               <a:graphicFrameLocks xmlns:a="http://schemas.openxmlformats.org/drawingml/2006/main" noChangeAspect="1"/>
             </wp:cNvGraphicFramePr>
@@ -1404,6 +1425,80 @@
                   <pic:spPr>
                     <a:xfrm>
                       <a:off x="0" y="0"/>
+                      <a:ext cx="4829175" cy="2990850"/>
+                    </a:xfrm>
+                    <a:prstGeom prst="rect">
+                      <a:avLst/>
+                    </a:prstGeom>
+                  </pic:spPr>
+                </pic:pic>
+              </a:graphicData>
+            </a:graphic>
+          </wp:inline>
+        </w:drawing>
+      </w:r>
+    </w:p>
+    <w:p>
+      <w:pPr>
+        <w:rPr>
+          <w:rFonts w:asciiTheme="minorHAnsi" w:hAnsiTheme="minorHAnsi"/>
+        </w:rPr>
+      </w:pPr>
+    </w:p>
+    <w:p>
+      <w:pPr>
+        <w:rPr>
+          <w:rFonts w:asciiTheme="minorHAnsi" w:hAnsiTheme="minorHAnsi"/>
+        </w:rPr>
+      </w:pPr>
+      <w:r>
+        <w:rPr>
+          <w:rFonts w:asciiTheme="minorHAnsi" w:hAnsiTheme="minorHAnsi"/>
+        </w:rPr>
+        <w:t>Enable System Tables by clicking the box</w:t>
+      </w:r>
+      <w:r>
+        <w:rPr>
+          <w:rFonts w:asciiTheme="minorHAnsi" w:hAnsiTheme="minorHAnsi"/>
+        </w:rPr>
+        <w:t>. If you still don’t see data, you might toggle System Tables a few times.</w:t>
+      </w:r>
+    </w:p>
+    <w:p>
+      <w:pPr>
+        <w:rPr>
+          <w:rFonts w:asciiTheme="minorHAnsi" w:hAnsiTheme="minorHAnsi"/>
+        </w:rPr>
+      </w:pPr>
+      <w:r>
+        <w:rPr>
+          <w:noProof/>
+          <w:lang w:val="en-US" w:eastAsia="en-US"/>
+        </w:rPr>
+        <w:drawing>
+          <wp:inline distT="0" distB="0" distL="0" distR="0" wp14:anchorId="680C9C5F" wp14:editId="0C9F4613">
+            <wp:extent cx="3400425" cy="2724150"/>
+            <wp:effectExtent l="0" t="0" r="9525" b="0"/>
+            <wp:docPr id="7" name="Picture 7"/>
+            <wp:cNvGraphicFramePr>
+              <a:graphicFrameLocks xmlns:a="http://schemas.openxmlformats.org/drawingml/2006/main" noChangeAspect="1"/>
+            </wp:cNvGraphicFramePr>
+            <a:graphic xmlns:a="http://schemas.openxmlformats.org/drawingml/2006/main">
+              <a:graphicData uri="http://schemas.openxmlformats.org/drawingml/2006/picture">
+                <pic:pic xmlns:pic="http://schemas.openxmlformats.org/drawingml/2006/picture">
+                  <pic:nvPicPr>
+                    <pic:cNvPr id="1" name=""/>
+                    <pic:cNvPicPr/>
+                  </pic:nvPicPr>
+                  <pic:blipFill>
+                    <a:blip r:embed="rId14"/>
+                    <a:stretch>
+                      <a:fillRect/>
+                    </a:stretch>
+                  </pic:blipFill>
+                  <pic:spPr>
+                    <a:xfrm>
+                      <a:off x="0" y="0"/>
                       <a:ext cx="3400425" cy="2724150"/>
                     </a:xfrm>
                     <a:prstGeom prst="rect">
@@ -1429,7 +1524,7 @@
 
 <file path=word/numbering.xml><?xml version="1.0" encoding="utf-8"?>
 <w:numbering xmlns:wpc="http://schemas.microsoft.com/office/word/2010/wordprocessingCanvas" xmlns:mc="http://schemas.openxmlformats.org/markup-compatibility/2006" xmlns:o="urn:schemas-microsoft-com:office:office" xmlns:r="http://schemas.openxmlformats.org/officeDocument/2006/relationships" xmlns:m="http://schemas.openxmlformats.org/officeDocument/2006/math" xmlns:v="urn:schemas-microsoft-com:vml" xmlns:wp14="http://schemas.microsoft.com/office/word/2010/wordprocessingDrawing" xmlns:wp="http://schemas.openxmlformats.org/drawingml/2006/wordprocessingDrawing" xmlns:w10="urn:schemas-microsoft-com:office:word" xmlns:w="http://schemas.openxmlformats.org/wordprocessingml/2006/main" xmlns:w14="http://schemas.microsoft.com/office/word/2010/wordml" xmlns:w15="http://schemas.microsoft.com/office/word/2012/wordml" xmlns:wpg="http://schemas.microsoft.com/office/word/2010/wordprocessingGroup" xmlns:wpi="http://schemas.microsoft.com/office/word/2010/wordprocessingInk" xmlns:wne="http://schemas.microsoft.com/office/word/2006/wordml" xmlns:wps="http://schemas.microsoft.com/office/word/2010/wordprocessingShape" mc:Ignorable="w14 w15 wp14">
-  <w:abstractNum w:abstractNumId="0">
+  <w:abstractNum w:abstractNumId="0" w15:restartNumberingAfterBreak="0">
     <w:nsid w:val="0B043E1C"/>
     <w:multiLevelType w:val="hybridMultilevel"/>
     <w:tmpl w:val="D1E26592"/>
@@ -1542,7 +1637,7 @@
       </w:rPr>
     </w:lvl>
   </w:abstractNum>
-  <w:abstractNum w:abstractNumId="1">
+  <w:abstractNum w:abstractNumId="1" w15:restartNumberingAfterBreak="0">
     <w:nsid w:val="19D11B89"/>
     <w:multiLevelType w:val="hybridMultilevel"/>
     <w:tmpl w:val="7026FB8E"/>
@@ -1628,7 +1723,7 @@
       </w:pPr>
     </w:lvl>
   </w:abstractNum>
-  <w:abstractNum w:abstractNumId="2">
+  <w:abstractNum w:abstractNumId="2" w15:restartNumberingAfterBreak="0">
     <w:nsid w:val="23A77579"/>
     <w:multiLevelType w:val="hybridMultilevel"/>
     <w:tmpl w:val="7026FB8E"/>
@@ -1714,7 +1809,7 @@
       </w:pPr>
     </w:lvl>
   </w:abstractNum>
-  <w:abstractNum w:abstractNumId="3">
+  <w:abstractNum w:abstractNumId="3" w15:restartNumberingAfterBreak="0">
     <w:nsid w:val="35205449"/>
     <w:multiLevelType w:val="hybridMultilevel"/>
     <w:tmpl w:val="3FECAD3C"/>
@@ -1800,7 +1895,7 @@
       </w:pPr>
     </w:lvl>
   </w:abstractNum>
-  <w:abstractNum w:abstractNumId="4">
+  <w:abstractNum w:abstractNumId="4" w15:restartNumberingAfterBreak="0">
     <w:nsid w:val="3B3C3CC2"/>
     <w:multiLevelType w:val="multilevel"/>
     <w:tmpl w:val="B23E7C2A"/>
@@ -1949,7 +2044,7 @@
       </w:rPr>
     </w:lvl>
   </w:abstractNum>
-  <w:abstractNum w:abstractNumId="5">
+  <w:abstractNum w:abstractNumId="5" w15:restartNumberingAfterBreak="0">
     <w:nsid w:val="46810631"/>
     <w:multiLevelType w:val="multilevel"/>
     <w:tmpl w:val="B23E7C2A"/>
@@ -2098,7 +2193,7 @@
       </w:rPr>
     </w:lvl>
   </w:abstractNum>
-  <w:abstractNum w:abstractNumId="6">
+  <w:abstractNum w:abstractNumId="6" w15:restartNumberingAfterBreak="0">
     <w:nsid w:val="4D34045B"/>
     <w:multiLevelType w:val="hybridMultilevel"/>
     <w:tmpl w:val="98D01424"/>
@@ -2211,7 +2306,7 @@
       </w:rPr>
     </w:lvl>
   </w:abstractNum>
-  <w:abstractNum w:abstractNumId="7">
+  <w:abstractNum w:abstractNumId="7" w15:restartNumberingAfterBreak="0">
     <w:nsid w:val="5CFB5862"/>
     <w:multiLevelType w:val="hybridMultilevel"/>
     <w:tmpl w:val="CBDA25A8"/>
@@ -2297,7 +2392,7 @@
       </w:pPr>
     </w:lvl>
   </w:abstractNum>
-  <w:abstractNum w:abstractNumId="8">
+  <w:abstractNum w:abstractNumId="8" w15:restartNumberingAfterBreak="0">
     <w:nsid w:val="6D3D1386"/>
     <w:multiLevelType w:val="hybridMultilevel"/>
     <w:tmpl w:val="78A49DCC"/>
@@ -2410,7 +2505,7 @@
       </w:rPr>
     </w:lvl>
   </w:abstractNum>
-  <w:abstractNum w:abstractNumId="9">
+  <w:abstractNum w:abstractNumId="9" w15:restartNumberingAfterBreak="0">
     <w:nsid w:val="7FAC3857"/>
     <w:multiLevelType w:val="hybridMultilevel"/>
     <w:tmpl w:val="228A4A98"/>

</xml_diff>

<commit_message>
changes so relative resource references work; updated ODBC document
</commit_message>
<xml_diff>
--- a/Setting Up ODBC for FlightGUI.docx
+++ b/Setting Up ODBC for FlightGUI.docx
@@ -64,7 +64,13 @@
         <w:rPr>
           <w:rFonts w:asciiTheme="minorHAnsi" w:hAnsiTheme="minorHAnsi"/>
         </w:rPr>
-        <w:t xml:space="preserve"> database. Again, there may be other solutions, but the following works.</w:t>
+        <w:t xml:space="preserve"> database. T</w:t>
+      </w:r>
+      <w:r>
+        <w:rPr>
+          <w:rFonts w:asciiTheme="minorHAnsi" w:hAnsiTheme="minorHAnsi"/>
+        </w:rPr>
+        <w:t>here may be other solutions, but the following works.</w:t>
       </w:r>
     </w:p>
     <w:p>
@@ -84,19 +90,56 @@
         <w:rPr>
           <w:rFonts w:asciiTheme="minorHAnsi" w:hAnsiTheme="minorHAnsi"/>
         </w:rPr>
-        <w:t>If you downloaded this from the git repository, the media files were also download. If you are doing this “stand alone”, s</w:t>
-      </w:r>
-      <w:r>
-        <w:rPr>
-          <w:rFonts w:asciiTheme="minorHAnsi" w:hAnsiTheme="minorHAnsi"/>
-        </w:rPr>
-        <w:t>tart at this URL:</w:t>
-      </w:r>
-      <w:r>
-        <w:rPr>
-          <w:rFonts w:asciiTheme="minorHAnsi" w:hAnsiTheme="minorHAnsi"/>
-        </w:rPr>
-        <w:t xml:space="preserve"> </w:t>
+        <w:t xml:space="preserve">If you downloaded </w:t>
+      </w:r>
+      <w:r>
+        <w:rPr>
+          <w:rFonts w:asciiTheme="minorHAnsi" w:hAnsiTheme="minorHAnsi"/>
+        </w:rPr>
+        <w:t xml:space="preserve">the comprehensive repository from </w:t>
+      </w:r>
+      <w:proofErr w:type="spellStart"/>
+      <w:r>
+        <w:rPr>
+          <w:rFonts w:asciiTheme="minorHAnsi" w:hAnsiTheme="minorHAnsi"/>
+        </w:rPr>
+        <w:t>github</w:t>
+      </w:r>
+      <w:proofErr w:type="spellEnd"/>
+      <w:r>
+        <w:rPr>
+          <w:rFonts w:asciiTheme="minorHAnsi" w:hAnsiTheme="minorHAnsi"/>
+        </w:rPr>
+        <w:t xml:space="preserve"> (</w:t>
+      </w:r>
+      <w:proofErr w:type="spellStart"/>
+      <w:r>
+        <w:rPr>
+          <w:rFonts w:asciiTheme="minorHAnsi" w:hAnsiTheme="minorHAnsi"/>
+        </w:rPr>
+        <w:t>github</w:t>
+      </w:r>
+      <w:proofErr w:type="spellEnd"/>
+      <w:r>
+        <w:rPr>
+          <w:rFonts w:asciiTheme="minorHAnsi" w:hAnsiTheme="minorHAnsi"/>
+        </w:rPr>
+        <w:t xml:space="preserve">: </w:t>
+      </w:r>
+      <w:hyperlink r:id="rId5" w:history="1">
+        <w:r>
+          <w:rPr>
+            <w:rStyle w:val="Hyperlink"/>
+            <w:rFonts w:asciiTheme="minorHAnsi" w:hAnsiTheme="minorHAnsi"/>
+          </w:rPr>
+          <w:t>https://github.com/rsercely/comprehensive-uft-test-flightgui.git</w:t>
+        </w:r>
+      </w:hyperlink>
+      <w:r>
+        <w:rPr>
+          <w:rFonts w:asciiTheme="minorHAnsi" w:hAnsiTheme="minorHAnsi"/>
+        </w:rPr>
+        <w:t xml:space="preserve"> )</w:t>
       </w:r>
     </w:p>
     <w:p>
@@ -105,7 +148,94 @@
           <w:rFonts w:asciiTheme="minorHAnsi" w:hAnsiTheme="minorHAnsi"/>
         </w:rPr>
       </w:pPr>
-      <w:hyperlink r:id="rId5" w:history="1">
+      <w:proofErr w:type="gramStart"/>
+      <w:r>
+        <w:rPr>
+          <w:rFonts w:asciiTheme="minorHAnsi" w:hAnsiTheme="minorHAnsi"/>
+        </w:rPr>
+        <w:t>the</w:t>
+      </w:r>
+      <w:proofErr w:type="gramEnd"/>
+      <w:r>
+        <w:rPr>
+          <w:rFonts w:asciiTheme="minorHAnsi" w:hAnsiTheme="minorHAnsi"/>
+        </w:rPr>
+        <w:t xml:space="preserve"> media files</w:t>
+      </w:r>
+      <w:r>
+        <w:rPr>
+          <w:rFonts w:asciiTheme="minorHAnsi" w:hAnsiTheme="minorHAnsi"/>
+        </w:rPr>
+        <w:t xml:space="preserve"> necessary to create a SQLite database ODBC connection</w:t>
+      </w:r>
+      <w:r>
+        <w:rPr>
+          <w:rFonts w:asciiTheme="minorHAnsi" w:hAnsiTheme="minorHAnsi"/>
+        </w:rPr>
+        <w:t xml:space="preserve"> were also download. If you are doing this “stand alone”, s</w:t>
+      </w:r>
+      <w:r>
+        <w:rPr>
+          <w:rFonts w:asciiTheme="minorHAnsi" w:hAnsiTheme="minorHAnsi"/>
+        </w:rPr>
+        <w:t>tart at this URL:</w:t>
+      </w:r>
+      <w:r>
+        <w:rPr>
+          <w:rFonts w:asciiTheme="minorHAnsi" w:hAnsiTheme="minorHAnsi"/>
+        </w:rPr>
+        <w:t xml:space="preserve"> </w:t>
+      </w:r>
+      <w:r>
+        <w:rPr>
+          <w:rFonts w:asciiTheme="minorHAnsi" w:hAnsiTheme="minorHAnsi"/>
+        </w:rPr>
+        <w:t xml:space="preserve">(again – you only have to go to the following URL and download if you did NOT download the </w:t>
+      </w:r>
+      <w:r>
+        <w:rPr>
+          <w:rFonts w:asciiTheme="minorHAnsi" w:hAnsiTheme="minorHAnsi"/>
+        </w:rPr>
+        <w:t>repository</w:t>
+      </w:r>
+      <w:r>
+        <w:rPr>
+          <w:rFonts w:asciiTheme="minorHAnsi" w:hAnsiTheme="minorHAnsi"/>
+        </w:rPr>
+        <w:t xml:space="preserve"> </w:t>
+      </w:r>
+      <w:proofErr w:type="spellStart"/>
+      <w:r>
+        <w:rPr>
+          <w:rFonts w:asciiTheme="minorHAnsi" w:hAnsiTheme="minorHAnsi"/>
+        </w:rPr>
+        <w:t>github</w:t>
+      </w:r>
+      <w:proofErr w:type="spellEnd"/>
+      <w:r>
+        <w:rPr>
+          <w:rFonts w:asciiTheme="minorHAnsi" w:hAnsiTheme="minorHAnsi"/>
+        </w:rPr>
+        <w:t>)</w:t>
+      </w:r>
+    </w:p>
+    <w:p>
+      <w:pPr>
+        <w:rPr>
+          <w:rFonts w:asciiTheme="minorHAnsi" w:hAnsiTheme="minorHAnsi"/>
+        </w:rPr>
+      </w:pPr>
+    </w:p>
+    <w:p>
+      <w:pPr>
+        <w:rPr>
+          <w:rFonts w:asciiTheme="minorHAnsi" w:hAnsiTheme="minorHAnsi"/>
+        </w:rPr>
+      </w:pPr>
+      <w:r>
+        <w:t xml:space="preserve"> </w:t>
+      </w:r>
+      <w:hyperlink r:id="rId6" w:history="1">
         <w:r>
           <w:rPr>
             <w:rStyle w:val="Hyperlink"/>
@@ -125,6 +255,7 @@
       <w:pPr>
         <w:tabs>
           <w:tab w:val="left" w:pos="1405"/>
+          <w:tab w:val="left" w:pos="3460"/>
         </w:tabs>
         <w:rPr>
           <w:rFonts w:asciiTheme="minorHAnsi" w:hAnsiTheme="minorHAnsi" w:cs="Segoe UI"/>
@@ -142,13 +273,6 @@
         </w:rPr>
         <w:tab/>
       </w:r>
-    </w:p>
-    <w:p>
-      <w:pPr>
-        <w:rPr>
-          <w:rFonts w:asciiTheme="minorHAnsi" w:hAnsiTheme="minorHAnsi"/>
-        </w:rPr>
-      </w:pPr>
       <w:r>
         <w:rPr>
           <w:rFonts w:asciiTheme="minorHAnsi" w:hAnsiTheme="minorHAnsi" w:cs="Segoe UI"/>
@@ -156,15 +280,27 @@
           <w:sz w:val="20"/>
           <w:szCs w:val="20"/>
         </w:rPr>
+        <w:tab/>
+      </w:r>
+    </w:p>
+    <w:p>
+      <w:pPr>
+        <w:rPr>
+          <w:rFonts w:asciiTheme="minorHAnsi" w:hAnsiTheme="minorHAnsi"/>
+        </w:rPr>
+      </w:pPr>
+      <w:r>
+        <w:rPr>
+          <w:rFonts w:asciiTheme="minorHAnsi" w:hAnsiTheme="minorHAnsi" w:cs="Segoe UI"/>
+          <w:color w:val="000000"/>
+        </w:rPr>
         <w:t xml:space="preserve">Download both </w:t>
       </w:r>
-      <w:hyperlink r:id="rId6" w:history="1">
+      <w:hyperlink r:id="rId7" w:history="1">
         <w:r>
           <w:rPr>
             <w:rStyle w:val="Hyperlink"/>
             <w:rFonts w:asciiTheme="minorHAnsi" w:hAnsiTheme="minorHAnsi" w:cs="Segoe UI"/>
-            <w:sz w:val="20"/>
-            <w:szCs w:val="20"/>
           </w:rPr>
           <w:t>sqliteodbc.exe</w:t>
         </w:r>
@@ -173,8 +309,6 @@
         <w:rPr>
           <w:rFonts w:asciiTheme="minorHAnsi" w:hAnsiTheme="minorHAnsi" w:cs="Segoe UI"/>
           <w:color w:val="000000"/>
-          <w:sz w:val="20"/>
-          <w:szCs w:val="20"/>
         </w:rPr>
         <w:t xml:space="preserve"> </w:t>
       </w:r>
@@ -183,8 +317,6 @@
           <w:rFonts w:asciiTheme="minorHAnsi" w:hAnsiTheme="minorHAnsi" w:cs="Segoe UI"/>
           <w:i/>
           <w:color w:val="000000"/>
-          <w:sz w:val="20"/>
-          <w:szCs w:val="20"/>
         </w:rPr>
         <w:t>and</w:t>
       </w:r>
@@ -192,12 +324,10 @@
         <w:rPr>
           <w:rFonts w:asciiTheme="minorHAnsi" w:hAnsiTheme="minorHAnsi" w:cs="Segoe UI"/>
           <w:color w:val="000000"/>
-          <w:sz w:val="20"/>
-          <w:szCs w:val="20"/>
         </w:rPr>
         <w:t xml:space="preserve"> </w:t>
       </w:r>
-      <w:hyperlink r:id="rId7" w:history="1">
+      <w:hyperlink r:id="rId8" w:history="1">
         <w:r>
           <w:rPr>
             <w:rStyle w:val="Hyperlink"/>
@@ -399,7 +529,7 @@
                     <pic:cNvPicPr/>
                   </pic:nvPicPr>
                   <pic:blipFill>
-                    <a:blip r:embed="rId8"/>
+                    <a:blip r:embed="rId9"/>
                     <a:stretch>
                       <a:fillRect/>
                     </a:stretch>
@@ -426,6 +556,19 @@
           <w:rFonts w:asciiTheme="minorHAnsi" w:hAnsiTheme="minorHAnsi"/>
         </w:rPr>
       </w:pPr>
+    </w:p>
+    <w:p>
+      <w:pPr>
+        <w:rPr>
+          <w:rFonts w:asciiTheme="minorHAnsi" w:hAnsiTheme="minorHAnsi"/>
+        </w:rPr>
+      </w:pPr>
+      <w:r>
+        <w:rPr>
+          <w:rFonts w:asciiTheme="minorHAnsi" w:hAnsiTheme="minorHAnsi"/>
+        </w:rPr>
+        <w:t>Here is zoomed in view, to make the file names easier to read.</w:t>
+      </w:r>
     </w:p>
     <w:p>
       <w:pPr>
@@ -610,7 +753,7 @@
                     <pic:cNvPicPr/>
                   </pic:nvPicPr>
                   <pic:blipFill rotWithShape="1">
-                    <a:blip r:embed="rId8"/>
+                    <a:blip r:embed="rId9"/>
                     <a:srcRect l="18277" t="71795" r="54592"/>
                     <a:stretch/>
                   </pic:blipFill>
@@ -664,7 +807,7 @@
           <w:sz w:val="20"/>
           <w:szCs w:val="20"/>
         </w:rPr>
-        <w:t>Similar to Oracle, the</w:t>
+        <w:t>B</w:t>
       </w:r>
       <w:r>
         <w:rPr>
@@ -673,7 +816,7 @@
           <w:sz w:val="20"/>
           <w:szCs w:val="20"/>
         </w:rPr>
-        <w:t>y</w:t>
+        <w:t xml:space="preserve">oth </w:t>
       </w:r>
       <w:r>
         <w:rPr>
@@ -682,7 +825,16 @@
           <w:sz w:val="20"/>
           <w:szCs w:val="20"/>
         </w:rPr>
-        <w:t xml:space="preserve"> must both be placed, and run from the same directory.</w:t>
+        <w:t xml:space="preserve">files must </w:t>
+      </w:r>
+      <w:r>
+        <w:rPr>
+          <w:rFonts w:asciiTheme="minorHAnsi" w:hAnsiTheme="minorHAnsi" w:cs="Segoe UI"/>
+          <w:color w:val="000000"/>
+          <w:sz w:val="20"/>
+          <w:szCs w:val="20"/>
+        </w:rPr>
+        <w:t>be placed, and run from the same directory.</w:t>
       </w:r>
       <w:r>
         <w:rPr>
@@ -735,19 +887,6 @@
     </w:p>
     <w:p>
       <w:pPr>
-        <w:tabs>
-          <w:tab w:val="left" w:pos="3420"/>
-        </w:tabs>
-        <w:rPr>
-          <w:rFonts w:asciiTheme="minorHAnsi" w:hAnsiTheme="minorHAnsi" w:cs="Segoe UI"/>
-          <w:color w:val="000000"/>
-          <w:sz w:val="20"/>
-          <w:szCs w:val="20"/>
-        </w:rPr>
-      </w:pPr>
-    </w:p>
-    <w:p>
-      <w:pPr>
         <w:rPr>
           <w:rFonts w:asciiTheme="minorHAnsi" w:hAnsiTheme="minorHAnsi"/>
           <w:color w:val="222222"/>
@@ -760,25 +899,24 @@
           <w:color w:val="222222"/>
           <w:shd w:val="clear" w:color="auto" w:fill="FFFFFF"/>
         </w:rPr>
-        <w:t xml:space="preserve">You might want to also download a GUI tool to work with </w:t>
-      </w:r>
-      <w:proofErr w:type="spellStart"/>
+        <w:lastRenderedPageBreak/>
+        <w:t>You might want to also dow</w:t>
+      </w:r>
       <w:r>
         <w:rPr>
           <w:rFonts w:asciiTheme="minorHAnsi" w:hAnsiTheme="minorHAnsi"/>
           <w:color w:val="222222"/>
           <w:shd w:val="clear" w:color="auto" w:fill="FFFFFF"/>
         </w:rPr>
-        <w:t>sqlite</w:t>
-      </w:r>
-      <w:proofErr w:type="spellEnd"/>
+        <w:t>nload a GUI tool to work with SQL</w:t>
+      </w:r>
       <w:r>
         <w:rPr>
           <w:rFonts w:asciiTheme="minorHAnsi" w:hAnsiTheme="minorHAnsi"/>
           <w:color w:val="222222"/>
           <w:shd w:val="clear" w:color="auto" w:fill="FFFFFF"/>
         </w:rPr>
-        <w:t xml:space="preserve"> databases. One possible place is:</w:t>
+        <w:t>ite databases. One possible place is:</w:t>
       </w:r>
       <w:r>
         <w:rPr>
@@ -786,7 +924,7 @@
         </w:rPr>
         <w:t xml:space="preserve"> </w:t>
       </w:r>
-      <w:hyperlink r:id="rId9" w:history="1">
+      <w:hyperlink r:id="rId10" w:history="1">
         <w:r>
           <w:rPr>
             <w:rStyle w:val="Hyperlink"/>
@@ -821,8 +959,7 @@
           <w:sz w:val="20"/>
           <w:szCs w:val="20"/>
         </w:rPr>
-        <w:lastRenderedPageBreak/>
-        <w:t>Start the 32-bit ODBC Administrator (Section 1)</w:t>
+        <w:t>Start the 32-bi</w:t>
       </w:r>
       <w:r>
         <w:rPr>
@@ -831,7 +968,7 @@
           <w:sz w:val="20"/>
           <w:szCs w:val="20"/>
         </w:rPr>
-        <w:t xml:space="preserve">. </w:t>
+        <w:t xml:space="preserve">t ODBC Administrator </w:t>
       </w:r>
       <w:r>
         <w:rPr>
@@ -840,9 +977,70 @@
           <w:sz w:val="20"/>
           <w:szCs w:val="20"/>
         </w:rPr>
-        <w:t>(</w:t>
-      </w:r>
-      <w:proofErr w:type="gramStart"/>
+        <w:t xml:space="preserve">(run: </w:t>
+      </w:r>
+      <w:r>
+        <w:rPr>
+          <w:rFonts w:asciiTheme="minorHAnsi" w:hAnsiTheme="minorHAnsi"/>
+          <w:color w:val="222222"/>
+          <w:shd w:val="clear" w:color="auto" w:fill="FFFFFF"/>
+        </w:rPr>
+        <w:t> %</w:t>
+      </w:r>
+      <w:proofErr w:type="spellStart"/>
+      <w:r>
+        <w:rPr>
+          <w:rFonts w:asciiTheme="minorHAnsi" w:hAnsiTheme="minorHAnsi"/>
+          <w:color w:val="222222"/>
+          <w:shd w:val="clear" w:color="auto" w:fill="FFFFFF"/>
+        </w:rPr>
+        <w:t>systemdrive</w:t>
+      </w:r>
+      <w:proofErr w:type="spellEnd"/>
+      <w:r>
+        <w:rPr>
+          <w:rFonts w:asciiTheme="minorHAnsi" w:hAnsiTheme="minorHAnsi"/>
+          <w:color w:val="222222"/>
+          <w:shd w:val="clear" w:color="auto" w:fill="FFFFFF"/>
+        </w:rPr>
+        <w:t>%\Windows\SysWoW64\odbcad32.exe</w:t>
+      </w:r>
+      <w:r>
+        <w:rPr>
+          <w:rFonts w:asciiTheme="minorHAnsi" w:hAnsiTheme="minorHAnsi"/>
+          <w:color w:val="222222"/>
+          <w:shd w:val="clear" w:color="auto" w:fill="FFFFFF"/>
+        </w:rPr>
+        <w:t>)</w:t>
+      </w:r>
+    </w:p>
+    <w:p>
+      <w:pPr>
+        <w:rPr>
+          <w:rFonts w:asciiTheme="minorHAnsi" w:hAnsiTheme="minorHAnsi"/>
+          <w:color w:val="222222"/>
+          <w:sz w:val="20"/>
+          <w:shd w:val="clear" w:color="auto" w:fill="FFFFFF"/>
+        </w:rPr>
+      </w:pPr>
+      <w:r>
+        <w:rPr>
+          <w:rFonts w:asciiTheme="minorHAnsi" w:hAnsiTheme="minorHAnsi"/>
+          <w:color w:val="222222"/>
+          <w:sz w:val="20"/>
+          <w:shd w:val="clear" w:color="auto" w:fill="FFFFFF"/>
+        </w:rPr>
+        <w:t>In the ODBC Data Source Administrator (32-bit) window, c</w:t>
+      </w:r>
+      <w:r>
+        <w:rPr>
+          <w:rFonts w:asciiTheme="minorHAnsi" w:hAnsiTheme="minorHAnsi"/>
+          <w:color w:val="222222"/>
+          <w:sz w:val="20"/>
+          <w:shd w:val="clear" w:color="auto" w:fill="FFFFFF"/>
+        </w:rPr>
+        <w:t xml:space="preserve">lick the Add button to </w:t>
+      </w:r>
       <w:r>
         <w:rPr>
           <w:rFonts w:asciiTheme="minorHAnsi" w:hAnsiTheme="minorHAnsi" w:cs="Segoe UI"/>
@@ -850,9 +1048,8 @@
           <w:sz w:val="20"/>
           <w:szCs w:val="20"/>
         </w:rPr>
-        <w:t>run</w:t>
-      </w:r>
-      <w:proofErr w:type="gramEnd"/>
+        <w:t>a</w:t>
+      </w:r>
       <w:r>
         <w:rPr>
           <w:rFonts w:asciiTheme="minorHAnsi" w:hAnsiTheme="minorHAnsi" w:cs="Segoe UI"/>
@@ -860,62 +1057,15 @@
           <w:sz w:val="20"/>
           <w:szCs w:val="20"/>
         </w:rPr>
-        <w:t xml:space="preserve">: </w:t>
-      </w:r>
-      <w:r>
-        <w:rPr>
-          <w:rFonts w:asciiTheme="minorHAnsi" w:hAnsiTheme="minorHAnsi"/>
-          <w:color w:val="222222"/>
-          <w:shd w:val="clear" w:color="auto" w:fill="FFFFFF"/>
-        </w:rPr>
-        <w:t> %</w:t>
-      </w:r>
-      <w:proofErr w:type="spellStart"/>
-      <w:r>
-        <w:rPr>
-          <w:rFonts w:asciiTheme="minorHAnsi" w:hAnsiTheme="minorHAnsi"/>
-          <w:color w:val="222222"/>
-          <w:shd w:val="clear" w:color="auto" w:fill="FFFFFF"/>
-        </w:rPr>
-        <w:t>systemdrive</w:t>
-      </w:r>
-      <w:proofErr w:type="spellEnd"/>
-      <w:r>
-        <w:rPr>
-          <w:rFonts w:asciiTheme="minorHAnsi" w:hAnsiTheme="minorHAnsi"/>
-          <w:color w:val="222222"/>
-          <w:shd w:val="clear" w:color="auto" w:fill="FFFFFF"/>
-        </w:rPr>
-        <w:t>%\Windows\SysWoW64\odbcad32.exe</w:t>
+        <w:t xml:space="preserve">dd a data source. </w:t>
       </w:r>
     </w:p>
     <w:p>
       <w:pPr>
         <w:rPr>
           <w:rFonts w:asciiTheme="minorHAnsi" w:hAnsiTheme="minorHAnsi"/>
-          <w:color w:val="222222"/>
-          <w:sz w:val="20"/>
-          <w:shd w:val="clear" w:color="auto" w:fill="FFFFFF"/>
-        </w:rPr>
-      </w:pPr>
-      <w:r>
-        <w:rPr>
-          <w:rFonts w:asciiTheme="minorHAnsi" w:hAnsiTheme="minorHAnsi"/>
-          <w:color w:val="222222"/>
-          <w:sz w:val="20"/>
-          <w:shd w:val="clear" w:color="auto" w:fill="FFFFFF"/>
-        </w:rPr>
-        <w:t>In the ODBC Data Source Administrator (32-bit) window, c</w:t>
-      </w:r>
-      <w:r>
-        <w:rPr>
-          <w:rFonts w:asciiTheme="minorHAnsi" w:hAnsiTheme="minorHAnsi"/>
-          <w:color w:val="222222"/>
-          <w:sz w:val="20"/>
-          <w:shd w:val="clear" w:color="auto" w:fill="FFFFFF"/>
-        </w:rPr>
-        <w:t xml:space="preserve">lick the Add button to </w:t>
-      </w:r>
+        </w:rPr>
+      </w:pPr>
       <w:r>
         <w:rPr>
           <w:rFonts w:asciiTheme="minorHAnsi" w:hAnsiTheme="minorHAnsi" w:cs="Segoe UI"/>
@@ -923,90 +1073,32 @@
           <w:sz w:val="20"/>
           <w:szCs w:val="20"/>
         </w:rPr>
-        <w:t>a</w:t>
-      </w:r>
-      <w:r>
-        <w:rPr>
-          <w:rFonts w:asciiTheme="minorHAnsi" w:hAnsiTheme="minorHAnsi" w:cs="Segoe UI"/>
-          <w:color w:val="000000"/>
-          <w:sz w:val="20"/>
-          <w:szCs w:val="20"/>
-        </w:rPr>
-        <w:t>dd a data source. Scroll to the bottom. Choose SQLite3</w:t>
-      </w:r>
-      <w:r>
-        <w:rPr>
-          <w:rFonts w:asciiTheme="minorHAnsi" w:hAnsiTheme="minorHAnsi" w:cs="Segoe UI"/>
-          <w:color w:val="000000"/>
-          <w:sz w:val="20"/>
-          <w:szCs w:val="20"/>
-        </w:rPr>
-        <w:t xml:space="preserve"> ODBC driver</w:t>
-      </w:r>
-      <w:r>
-        <w:rPr>
-          <w:rFonts w:asciiTheme="minorHAnsi" w:hAnsiTheme="minorHAnsi" w:cs="Segoe UI"/>
-          <w:color w:val="000000"/>
-          <w:sz w:val="20"/>
-          <w:szCs w:val="20"/>
-        </w:rPr>
-        <w:t xml:space="preserve">, </w:t>
-      </w:r>
-      <w:r>
-        <w:rPr>
-          <w:rFonts w:asciiTheme="minorHAnsi" w:hAnsiTheme="minorHAnsi" w:cs="Segoe UI"/>
-          <w:b/>
-          <w:color w:val="000000"/>
-          <w:sz w:val="20"/>
-          <w:szCs w:val="20"/>
-        </w:rPr>
-        <w:t>not</w:t>
-      </w:r>
-      <w:r>
-        <w:rPr>
-          <w:rFonts w:asciiTheme="minorHAnsi" w:hAnsiTheme="minorHAnsi" w:cs="Segoe UI"/>
-          <w:color w:val="000000"/>
-          <w:sz w:val="20"/>
-          <w:szCs w:val="20"/>
-        </w:rPr>
-        <w:t xml:space="preserve"> SQLite</w:t>
-      </w:r>
-      <w:r>
-        <w:rPr>
-          <w:rFonts w:asciiTheme="minorHAnsi" w:hAnsiTheme="minorHAnsi" w:cs="Segoe UI"/>
-          <w:color w:val="000000"/>
-          <w:sz w:val="20"/>
-          <w:szCs w:val="20"/>
-        </w:rPr>
-        <w:t xml:space="preserve"> (which is the 64-bit driver).</w:t>
-      </w:r>
-      <w:r>
-        <w:rPr>
-          <w:rFonts w:asciiTheme="minorHAnsi" w:hAnsiTheme="minorHAnsi" w:cs="Segoe UI"/>
-          <w:color w:val="000000"/>
-          <w:sz w:val="20"/>
-          <w:szCs w:val="20"/>
-        </w:rPr>
-        <w:t xml:space="preserve"> Note that the screen shots below were done from a Windows 7 installation, so your screen might look slightly different.</w:t>
+        <w:t xml:space="preserve"> </w:t>
       </w:r>
     </w:p>
     <w:p>
       <w:pPr>
         <w:rPr>
-          <w:rFonts w:asciiTheme="minorHAnsi" w:hAnsiTheme="minorHAnsi" w:cs="Segoe UI"/>
-          <w:color w:val="000000"/>
-          <w:sz w:val="20"/>
-          <w:szCs w:val="20"/>
-        </w:rPr>
-      </w:pPr>
-      <w:r>
-        <w:rPr>
-          <w:rFonts w:asciiTheme="minorHAnsi" w:hAnsiTheme="minorHAnsi" w:cs="Segoe UI"/>
-          <w:color w:val="000000"/>
-          <w:sz w:val="20"/>
-          <w:szCs w:val="20"/>
-        </w:rPr>
-        <w:t xml:space="preserve"> </w:t>
+          <w:rFonts w:asciiTheme="minorHAnsi" w:hAnsiTheme="minorHAnsi"/>
+        </w:rPr>
+      </w:pPr>
+      <w:r>
+        <w:rPr>
+          <w:rFonts w:asciiTheme="minorHAnsi" w:hAnsiTheme="minorHAnsi"/>
+        </w:rPr>
+        <w:t xml:space="preserve">The </w:t>
+      </w:r>
+      <w:r>
+        <w:rPr>
+          <w:rFonts w:asciiTheme="minorHAnsi" w:hAnsiTheme="minorHAnsi"/>
+        </w:rPr>
+        <w:t>Create New Data Source</w:t>
+      </w:r>
+      <w:r>
+        <w:rPr>
+          <w:rFonts w:asciiTheme="minorHAnsi" w:hAnsiTheme="minorHAnsi"/>
+        </w:rPr>
+        <w:t xml:space="preserve"> window appears.</w:t>
       </w:r>
     </w:p>
     <w:p>
@@ -1024,13 +1116,13 @@
         <mc:AlternateContent>
           <mc:Choice Requires="wps">
             <w:drawing>
-              <wp:anchor distT="0" distB="0" distL="114300" distR="114300" simplePos="0" relativeHeight="251671552" behindDoc="0" locked="0" layoutInCell="1" allowOverlap="1" wp14:anchorId="37590F2F" wp14:editId="6EA8525E">
+              <wp:anchor distT="0" distB="0" distL="114300" distR="114300" simplePos="0" relativeHeight="251671552" behindDoc="0" locked="0" layoutInCell="1" allowOverlap="1" wp14:anchorId="78F551F1" wp14:editId="76558D39">
                 <wp:simplePos x="0" y="0"/>
                 <wp:positionH relativeFrom="column">
-                  <wp:posOffset>713789</wp:posOffset>
+                  <wp:posOffset>52705</wp:posOffset>
                 </wp:positionH>
                 <wp:positionV relativeFrom="paragraph">
-                  <wp:posOffset>1866900</wp:posOffset>
+                  <wp:posOffset>1043041</wp:posOffset>
                 </wp:positionV>
                 <wp:extent cx="763905" cy="213995"/>
                 <wp:effectExtent l="0" t="19050" r="36195" b="33655"/>
@@ -1066,6 +1158,15 @@
                           <a:schemeClr val="lt1"/>
                         </a:fontRef>
                       </wps:style>
+                      <wps:txbx>
+                        <w:txbxContent>
+                          <w:p>
+                            <w:pPr>
+                              <w:jc w:val="center"/>
+                            </w:pPr>
+                          </w:p>
+                        </w:txbxContent>
+                      </wps:txbx>
                       <wps:bodyPr rot="0" spcFirstLastPara="0" vertOverflow="overflow" horzOverflow="overflow" vert="horz" wrap="square" lIns="91440" tIns="45720" rIns="91440" bIns="45720" numCol="1" spcCol="0" rtlCol="0" fromWordArt="0" anchor="ctr" anchorCtr="0" forceAA="0" compatLnSpc="1">
                         <a:prstTxWarp prst="textNoShape">
                           <a:avLst/>
@@ -1080,7 +1181,33 @@
           </mc:Choice>
           <mc:Fallback>
             <w:pict>
-              <v:shape w14:anchorId="0C8205DC" id="Right Arrow 4" o:spid="_x0000_s1026" type="#_x0000_t13" style="position:absolute;margin-left:56.2pt;margin-top:147pt;width:60.15pt;height:16.85pt;z-index:251671552;visibility:visible;mso-wrap-style:square;mso-wrap-distance-left:9pt;mso-wrap-distance-top:0;mso-wrap-distance-right:9pt;mso-wrap-distance-bottom:0;mso-position-horizontal:absolute;mso-position-horizontal-relative:text;mso-position-vertical:absolute;mso-position-vertical-relative:text;v-text-anchor:middle" o:gfxdata="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" adj="18575" fillcolor="#5b9bd5 [3204]" strokecolor="#1f4d78 [1604]" strokeweight="1pt"/>
+              <v:shapetype w14:anchorId="78F551F1" id="_x0000_t13" coordsize="21600,21600" o:spt="13" adj="16200,5400" path="m@0,l@0@1,0@1,0@2@0@2@0,21600,21600,10800xe">
+                <v:stroke joinstyle="miter"/>
+                <v:formulas>
+                  <v:f eqn="val #0"/>
+                  <v:f eqn="val #1"/>
+                  <v:f eqn="sum height 0 #1"/>
+                  <v:f eqn="sum 10800 0 #1"/>
+                  <v:f eqn="sum width 0 #0"/>
+                  <v:f eqn="prod @4 @3 10800"/>
+                  <v:f eqn="sum width 0 @5"/>
+                </v:formulas>
+                <v:path o:connecttype="custom" o:connectlocs="@0,0;0,10800;@0,21600;21600,10800" o:connectangles="270,180,90,0" textboxrect="0,@1,@6,@2"/>
+                <v:handles>
+                  <v:h position="#0,#1" xrange="0,21600" yrange="0,10800"/>
+                </v:handles>
+              </v:shapetype>
+              <v:shape id="Right Arrow 4" o:spid="_x0000_s1026" type="#_x0000_t13" style="position:absolute;margin-left:4.15pt;margin-top:82.15pt;width:60.15pt;height:16.85pt;z-index:251671552;visibility:visible;mso-wrap-style:square;mso-wrap-distance-left:9pt;mso-wrap-distance-top:0;mso-wrap-distance-right:9pt;mso-wrap-distance-bottom:0;mso-position-horizontal:absolute;mso-position-horizontal-relative:text;mso-position-vertical:absolute;mso-position-vertical-relative:text;v-text-anchor:middle" o:gfxdata="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" adj="18575" fillcolor="#5b9bd5 [3204]" strokecolor="#1f4d78 [1604]" strokeweight="1pt">
+                <v:textbox>
+                  <w:txbxContent>
+                    <w:p>
+                      <w:pPr>
+                        <w:jc w:val="center"/>
+                      </w:pPr>
+                    </w:p>
+                  </w:txbxContent>
+                </v:textbox>
+              </v:shape>
             </w:pict>
           </mc:Fallback>
         </mc:AlternateContent>
@@ -1092,190 +1219,10 @@
           <w:lang w:val="en-US" w:eastAsia="en-US"/>
         </w:rPr>
         <w:drawing>
-          <wp:inline distT="0" distB="0" distL="0" distR="0" wp14:anchorId="79B86668" wp14:editId="21692709">
-            <wp:extent cx="4562475" cy="3429000"/>
-            <wp:effectExtent l="0" t="0" r="9525" b="0"/>
+          <wp:inline distT="0" distB="0" distL="0" distR="0" wp14:anchorId="7A6023D9" wp14:editId="554C39C9">
+            <wp:extent cx="2643999" cy="1987139"/>
+            <wp:effectExtent l="0" t="0" r="4445" b="0"/>
             <wp:docPr id="10" name="Picture 10"/>
-            <wp:cNvGraphicFramePr>
-              <a:graphicFrameLocks xmlns:a="http://schemas.openxmlformats.org/drawingml/2006/main" noChangeAspect="1"/>
-            </wp:cNvGraphicFramePr>
-            <a:graphic xmlns:a="http://schemas.openxmlformats.org/drawingml/2006/main">
-              <a:graphicData uri="http://schemas.openxmlformats.org/drawingml/2006/picture">
-                <pic:pic xmlns:pic="http://schemas.openxmlformats.org/drawingml/2006/picture">
-                  <pic:nvPicPr>
-                    <pic:cNvPr id="1" name=""/>
-                    <pic:cNvPicPr/>
-                  </pic:nvPicPr>
-                  <pic:blipFill>
-                    <a:blip r:embed="rId10"/>
-                    <a:stretch>
-                      <a:fillRect/>
-                    </a:stretch>
-                  </pic:blipFill>
-                  <pic:spPr>
-                    <a:xfrm>
-                      <a:off x="0" y="0"/>
-                      <a:ext cx="4562475" cy="3429000"/>
-                    </a:xfrm>
-                    <a:prstGeom prst="rect">
-                      <a:avLst/>
-                    </a:prstGeom>
-                  </pic:spPr>
-                </pic:pic>
-              </a:graphicData>
-            </a:graphic>
-          </wp:inline>
-        </w:drawing>
-      </w:r>
-    </w:p>
-    <w:p>
-      <w:pPr>
-        <w:rPr>
-          <w:rFonts w:asciiTheme="minorHAnsi" w:hAnsiTheme="minorHAnsi"/>
-        </w:rPr>
-      </w:pPr>
-    </w:p>
-    <w:p>
-      <w:pPr>
-        <w:rPr>
-          <w:rFonts w:asciiTheme="minorHAnsi" w:hAnsiTheme="minorHAnsi"/>
-        </w:rPr>
-      </w:pPr>
-    </w:p>
-    <w:p>
-      <w:pPr>
-        <w:rPr>
-          <w:rFonts w:asciiTheme="minorHAnsi" w:hAnsiTheme="minorHAnsi"/>
-        </w:rPr>
-      </w:pPr>
-      <w:r>
-        <w:rPr>
-          <w:rFonts w:asciiTheme="minorHAnsi" w:hAnsiTheme="minorHAnsi"/>
-        </w:rPr>
-        <w:t>The following window appears.</w:t>
-      </w:r>
-    </w:p>
-    <w:p>
-      <w:pPr>
-        <w:pStyle w:val="ListParagraph"/>
-        <w:numPr>
-          <w:ilvl w:val="0"/>
-          <w:numId w:val="10"/>
-        </w:numPr>
-        <w:rPr>
-          <w:rFonts w:asciiTheme="minorHAnsi" w:hAnsiTheme="minorHAnsi"/>
-        </w:rPr>
-      </w:pPr>
-      <w:r>
-        <w:rPr>
-          <w:rFonts w:asciiTheme="minorHAnsi" w:hAnsiTheme="minorHAnsi"/>
-        </w:rPr>
-        <w:t>Note that the Data Source Nam</w:t>
-      </w:r>
-      <w:r>
-        <w:rPr>
-          <w:rFonts w:asciiTheme="minorHAnsi" w:hAnsiTheme="minorHAnsi"/>
-        </w:rPr>
-        <w:t>e is hard coded in the script, s</w:t>
-      </w:r>
-      <w:r>
-        <w:rPr>
-          <w:rFonts w:asciiTheme="minorHAnsi" w:hAnsiTheme="minorHAnsi"/>
-        </w:rPr>
-        <w:t>o be sure to use exactly the string “Flight” as shown below</w:t>
-      </w:r>
-    </w:p>
-    <w:p>
-      <w:pPr>
-        <w:pStyle w:val="ListParagraph"/>
-        <w:numPr>
-          <w:ilvl w:val="0"/>
-          <w:numId w:val="10"/>
-        </w:numPr>
-        <w:rPr>
-          <w:rFonts w:asciiTheme="minorHAnsi" w:hAnsiTheme="minorHAnsi"/>
-        </w:rPr>
-      </w:pPr>
-      <w:r>
-        <w:rPr>
-          <w:rFonts w:asciiTheme="minorHAnsi" w:hAnsiTheme="minorHAnsi"/>
-        </w:rPr>
-        <w:t xml:space="preserve">The Database Name is </w:t>
-      </w:r>
-      <w:r>
-        <w:rPr>
-          <w:rFonts w:asciiTheme="minorHAnsi" w:hAnsiTheme="minorHAnsi"/>
-        </w:rPr>
-        <w:t xml:space="preserve">probably </w:t>
-      </w:r>
-    </w:p>
-    <w:p>
-      <w:pPr>
-        <w:ind w:left="720"/>
-        <w:rPr>
-          <w:rFonts w:asciiTheme="minorHAnsi" w:hAnsiTheme="minorHAnsi"/>
-        </w:rPr>
-      </w:pPr>
-      <w:r>
-        <w:rPr>
-          <w:rFonts w:asciiTheme="minorHAnsi" w:hAnsiTheme="minorHAnsi"/>
-        </w:rPr>
-        <w:t>C:\</w:t>
-      </w:r>
-      <w:bookmarkStart w:id="0" w:name="_GoBack"/>
-      <w:r>
-        <w:rPr>
-          <w:rFonts w:asciiTheme="minorHAnsi" w:hAnsiTheme="minorHAnsi"/>
-        </w:rPr>
-        <w:t>Users\&lt;your login&gt;\</w:t>
-      </w:r>
-      <w:bookmarkEnd w:id="0"/>
-      <w:proofErr w:type="spellStart"/>
-      <w:r>
-        <w:rPr>
-          <w:rFonts w:asciiTheme="minorHAnsi" w:hAnsiTheme="minorHAnsi"/>
-        </w:rPr>
-        <w:t>AppData</w:t>
-      </w:r>
-      <w:proofErr w:type="spellEnd"/>
-      <w:r>
-        <w:rPr>
-          <w:rFonts w:asciiTheme="minorHAnsi" w:hAnsiTheme="minorHAnsi"/>
-        </w:rPr>
-        <w:t>\Local\UFT\Demo\DB\Flights.s3db</w:t>
-      </w:r>
-    </w:p>
-    <w:p>
-      <w:pPr>
-        <w:ind w:left="360"/>
-        <w:rPr>
-          <w:rFonts w:asciiTheme="minorHAnsi" w:hAnsiTheme="minorHAnsi"/>
-        </w:rPr>
-      </w:pPr>
-      <w:r>
-        <w:rPr>
-          <w:rFonts w:asciiTheme="minorHAnsi" w:hAnsiTheme="minorHAnsi"/>
-        </w:rPr>
-        <w:t xml:space="preserve">       But you should use the Browse control to verify</w:t>
-      </w:r>
-    </w:p>
-    <w:p>
-      <w:pPr>
-        <w:rPr>
-          <w:rFonts w:asciiTheme="minorHAnsi" w:hAnsiTheme="minorHAnsi"/>
-        </w:rPr>
-      </w:pPr>
-      <w:r>
-        <w:rPr>
-          <w:rFonts w:asciiTheme="minorHAnsi" w:hAnsiTheme="minorHAnsi"/>
-          <w:noProof/>
-          <w:lang w:val="en-US" w:eastAsia="en-US"/>
-        </w:rPr>
-        <w:drawing>
-          <wp:inline distT="0" distB="0" distL="0" distR="0" wp14:anchorId="2FC4A9C5" wp14:editId="115CCA9A">
-            <wp:extent cx="4238625" cy="2076450"/>
-            <wp:effectExtent l="0" t="0" r="9525" b="0"/>
-            <wp:docPr id="19" name="Picture 19"/>
             <wp:cNvGraphicFramePr>
               <a:graphicFrameLocks xmlns:a="http://schemas.openxmlformats.org/drawingml/2006/main" noChangeAspect="1"/>
             </wp:cNvGraphicFramePr>
@@ -1295,7 +1242,7 @@
                   <pic:spPr>
                     <a:xfrm>
                       <a:off x="0" y="0"/>
-                      <a:ext cx="4238625" cy="2076450"/>
+                      <a:ext cx="2660864" cy="1999814"/>
                     </a:xfrm>
                     <a:prstGeom prst="rect">
                       <a:avLst/>
@@ -1314,6 +1261,106 @@
           <w:rFonts w:asciiTheme="minorHAnsi" w:hAnsiTheme="minorHAnsi"/>
         </w:rPr>
       </w:pPr>
+      <w:r>
+        <w:rPr>
+          <w:rFonts w:asciiTheme="minorHAnsi" w:hAnsiTheme="minorHAnsi" w:cs="Segoe UI"/>
+          <w:color w:val="000000"/>
+          <w:sz w:val="20"/>
+          <w:szCs w:val="20"/>
+        </w:rPr>
+        <w:t>Scroll to the bottom. Choose SQLite3</w:t>
+      </w:r>
+      <w:r>
+        <w:rPr>
+          <w:rFonts w:asciiTheme="minorHAnsi" w:hAnsiTheme="minorHAnsi" w:cs="Segoe UI"/>
+          <w:color w:val="000000"/>
+          <w:sz w:val="20"/>
+          <w:szCs w:val="20"/>
+        </w:rPr>
+        <w:t xml:space="preserve"> ODBC D</w:t>
+      </w:r>
+      <w:r>
+        <w:rPr>
+          <w:rFonts w:asciiTheme="minorHAnsi" w:hAnsiTheme="minorHAnsi" w:cs="Segoe UI"/>
+          <w:color w:val="000000"/>
+          <w:sz w:val="20"/>
+          <w:szCs w:val="20"/>
+        </w:rPr>
+        <w:t xml:space="preserve">river, </w:t>
+      </w:r>
+      <w:r>
+        <w:rPr>
+          <w:rFonts w:asciiTheme="minorHAnsi" w:hAnsiTheme="minorHAnsi" w:cs="Segoe UI"/>
+          <w:b/>
+          <w:color w:val="000000"/>
+          <w:sz w:val="20"/>
+          <w:szCs w:val="20"/>
+        </w:rPr>
+        <w:t>not</w:t>
+      </w:r>
+      <w:r>
+        <w:rPr>
+          <w:rFonts w:asciiTheme="minorHAnsi" w:hAnsiTheme="minorHAnsi" w:cs="Segoe UI"/>
+          <w:color w:val="000000"/>
+          <w:sz w:val="20"/>
+          <w:szCs w:val="20"/>
+        </w:rPr>
+        <w:t xml:space="preserve"> SQLite</w:t>
+      </w:r>
+      <w:r>
+        <w:rPr>
+          <w:rFonts w:asciiTheme="minorHAnsi" w:hAnsiTheme="minorHAnsi" w:cs="Segoe UI"/>
+          <w:color w:val="000000"/>
+          <w:sz w:val="20"/>
+          <w:szCs w:val="20"/>
+        </w:rPr>
+        <w:t xml:space="preserve"> ODBC Driver</w:t>
+      </w:r>
+      <w:r>
+        <w:rPr>
+          <w:rFonts w:asciiTheme="minorHAnsi" w:hAnsiTheme="minorHAnsi" w:cs="Segoe UI"/>
+          <w:color w:val="000000"/>
+          <w:sz w:val="20"/>
+          <w:szCs w:val="20"/>
+        </w:rPr>
+        <w:t xml:space="preserve"> (which is the 64-bit driver).</w:t>
+      </w:r>
+      <w:r>
+        <w:rPr>
+          <w:rFonts w:asciiTheme="minorHAnsi" w:hAnsiTheme="minorHAnsi" w:cs="Segoe UI"/>
+          <w:color w:val="000000"/>
+          <w:sz w:val="20"/>
+          <w:szCs w:val="20"/>
+        </w:rPr>
+        <w:t xml:space="preserve"> Note that the screen shots below were done from a Windows 7 installation, so your screen might look slightly different. If there is a problem with the installation of the </w:t>
+      </w:r>
+      <w:r>
+        <w:rPr>
+          <w:rFonts w:asciiTheme="minorHAnsi" w:hAnsiTheme="minorHAnsi" w:cs="Segoe UI"/>
+          <w:color w:val="000000"/>
+          <w:sz w:val="20"/>
+          <w:szCs w:val="20"/>
+        </w:rPr>
+        <w:t xml:space="preserve">ODBC </w:t>
+      </w:r>
+      <w:r>
+        <w:rPr>
+          <w:rFonts w:asciiTheme="minorHAnsi" w:hAnsiTheme="minorHAnsi" w:cs="Segoe UI"/>
+          <w:color w:val="000000"/>
+          <w:sz w:val="20"/>
+          <w:szCs w:val="20"/>
+        </w:rPr>
+        <w:t>software, you w</w:t>
+      </w:r>
+      <w:r>
+        <w:rPr>
+          <w:rFonts w:asciiTheme="minorHAnsi" w:hAnsiTheme="minorHAnsi" w:cs="Segoe UI"/>
+          <w:color w:val="000000"/>
+          <w:sz w:val="20"/>
+          <w:szCs w:val="20"/>
+        </w:rPr>
+        <w:t>ill not see the SQLite options, above. Configure the connection:</w:t>
+      </w:r>
     </w:p>
     <w:p>
       <w:pPr>
@@ -1323,28 +1370,14 @@
       </w:pPr>
       <w:r>
         <w:rPr>
-          <w:rFonts w:asciiTheme="minorHAnsi" w:hAnsiTheme="minorHAnsi"/>
-        </w:rPr>
-        <w:t>Note – within UFT, if you create a new database checkpoint or output value, within Microsoft Query, you will see:</w:t>
-      </w:r>
-    </w:p>
-    <w:p>
-      <w:pPr>
-        <w:rPr>
-          <w:rFonts w:asciiTheme="minorHAnsi" w:hAnsiTheme="minorHAnsi"/>
-        </w:rPr>
-      </w:pPr>
-      <w:r>
-        <w:rPr>
           <w:noProof/>
           <w:lang w:val="en-US" w:eastAsia="en-US"/>
         </w:rPr>
-        <w:lastRenderedPageBreak/>
         <w:drawing>
-          <wp:inline distT="0" distB="0" distL="0" distR="0" wp14:anchorId="20511F19" wp14:editId="4142C0D7">
-            <wp:extent cx="4162425" cy="1438275"/>
-            <wp:effectExtent l="0" t="0" r="9525" b="9525"/>
-            <wp:docPr id="5" name="Picture 5"/>
+          <wp:inline distT="0" distB="0" distL="0" distR="0" wp14:anchorId="09DFE5F1" wp14:editId="6D850300">
+            <wp:extent cx="3160014" cy="2578100"/>
+            <wp:effectExtent l="0" t="0" r="2540" b="0"/>
+            <wp:docPr id="8" name="Picture 8"/>
             <wp:cNvGraphicFramePr>
               <a:graphicFrameLocks xmlns:a="http://schemas.openxmlformats.org/drawingml/2006/main" noChangeAspect="1"/>
             </wp:cNvGraphicFramePr>
@@ -1364,7 +1397,7 @@
                   <pic:spPr>
                     <a:xfrm>
                       <a:off x="0" y="0"/>
-                      <a:ext cx="4162425" cy="1438275"/>
+                      <a:ext cx="3161436" cy="2579260"/>
                     </a:xfrm>
                     <a:prstGeom prst="rect">
                       <a:avLst/>
@@ -1379,19 +1412,97 @@
     </w:p>
     <w:p>
       <w:pPr>
-        <w:rPr>
-          <w:rFonts w:asciiTheme="minorHAnsi" w:hAnsiTheme="minorHAnsi"/>
-        </w:rPr>
-      </w:pPr>
-      <w:r>
-        <w:rPr>
-          <w:rFonts w:asciiTheme="minorHAnsi" w:hAnsiTheme="minorHAnsi"/>
-        </w:rPr>
-        <w:t>To fix this, hit OK, then select Options…</w:t>
+        <w:pStyle w:val="ListParagraph"/>
+        <w:numPr>
+          <w:ilvl w:val="0"/>
+          <w:numId w:val="10"/>
+        </w:numPr>
+        <w:ind w:left="360"/>
+        <w:rPr>
+          <w:rFonts w:asciiTheme="minorHAnsi" w:hAnsiTheme="minorHAnsi"/>
+        </w:rPr>
+      </w:pPr>
+      <w:r>
+        <w:rPr>
+          <w:rFonts w:asciiTheme="minorHAnsi" w:hAnsiTheme="minorHAnsi"/>
+        </w:rPr>
+        <w:t xml:space="preserve">Note that the Data Source Name is hard coded in the script, so be sure to use exactly the string “Flights” as shown </w:t>
+      </w:r>
+      <w:r>
+        <w:rPr>
+          <w:rFonts w:asciiTheme="minorHAnsi" w:hAnsiTheme="minorHAnsi"/>
+        </w:rPr>
+        <w:t>above</w:t>
       </w:r>
     </w:p>
     <w:p>
       <w:pPr>
+        <w:pStyle w:val="ListParagraph"/>
+        <w:numPr>
+          <w:ilvl w:val="0"/>
+          <w:numId w:val="10"/>
+        </w:numPr>
+        <w:ind w:left="360"/>
+        <w:rPr>
+          <w:rFonts w:asciiTheme="minorHAnsi" w:hAnsiTheme="minorHAnsi"/>
+        </w:rPr>
+      </w:pPr>
+      <w:r>
+        <w:rPr>
+          <w:rFonts w:asciiTheme="minorHAnsi" w:hAnsiTheme="minorHAnsi"/>
+        </w:rPr>
+        <w:t xml:space="preserve">The Database Name is </w:t>
+      </w:r>
+      <w:r>
+        <w:rPr>
+          <w:rFonts w:asciiTheme="minorHAnsi" w:hAnsiTheme="minorHAnsi"/>
+        </w:rPr>
+        <w:t xml:space="preserve">probably </w:t>
+      </w:r>
+    </w:p>
+    <w:p>
+      <w:pPr>
+        <w:ind w:left="360"/>
+        <w:rPr>
+          <w:rFonts w:asciiTheme="minorHAnsi" w:hAnsiTheme="minorHAnsi"/>
+        </w:rPr>
+      </w:pPr>
+      <w:r>
+        <w:rPr>
+          <w:rFonts w:asciiTheme="minorHAnsi" w:hAnsiTheme="minorHAnsi"/>
+        </w:rPr>
+        <w:t>C:\Users\&lt;your login&gt;\</w:t>
+      </w:r>
+      <w:proofErr w:type="spellStart"/>
+      <w:r>
+        <w:rPr>
+          <w:rFonts w:asciiTheme="minorHAnsi" w:hAnsiTheme="minorHAnsi"/>
+        </w:rPr>
+        <w:t>AppData</w:t>
+      </w:r>
+      <w:proofErr w:type="spellEnd"/>
+      <w:r>
+        <w:rPr>
+          <w:rFonts w:asciiTheme="minorHAnsi" w:hAnsiTheme="minorHAnsi"/>
+        </w:rPr>
+        <w:t>\Local\UFT\Demo\DB\Flights.s3db</w:t>
+      </w:r>
+    </w:p>
+    <w:p>
+      <w:pPr>
+        <w:rPr>
+          <w:rFonts w:asciiTheme="minorHAnsi" w:hAnsiTheme="minorHAnsi"/>
+        </w:rPr>
+      </w:pPr>
+      <w:r>
+        <w:rPr>
+          <w:rFonts w:asciiTheme="minorHAnsi" w:hAnsiTheme="minorHAnsi"/>
+        </w:rPr>
+        <w:t xml:space="preserve">       But you should use the Browse control to verify</w:t>
+      </w:r>
+    </w:p>
+    <w:p>
+      <w:pPr>
         <w:rPr>
           <w:rFonts w:asciiTheme="minorHAnsi" w:hAnsiTheme="minorHAnsi"/>
         </w:rPr>
@@ -1402,10 +1513,10 @@
           <w:lang w:val="en-US" w:eastAsia="en-US"/>
         </w:rPr>
         <w:drawing>
-          <wp:inline distT="0" distB="0" distL="0" distR="0" wp14:anchorId="65646F0F" wp14:editId="39D54FB0">
-            <wp:extent cx="4829175" cy="2990850"/>
-            <wp:effectExtent l="0" t="0" r="9525" b="0"/>
-            <wp:docPr id="6" name="Picture 6"/>
+          <wp:inline distT="0" distB="0" distL="0" distR="0" wp14:anchorId="5F995610" wp14:editId="5141FA97">
+            <wp:extent cx="4527550" cy="1458688"/>
+            <wp:effectExtent l="0" t="0" r="6350" b="8255"/>
+            <wp:docPr id="9" name="Picture 9"/>
             <wp:cNvGraphicFramePr>
               <a:graphicFrameLocks xmlns:a="http://schemas.openxmlformats.org/drawingml/2006/main" noChangeAspect="1"/>
             </wp:cNvGraphicFramePr>
@@ -1425,7 +1536,7 @@
                   <pic:spPr>
                     <a:xfrm>
                       <a:off x="0" y="0"/>
-                      <a:ext cx="4829175" cy="2990850"/>
+                      <a:ext cx="4534093" cy="1460796"/>
                     </a:xfrm>
                     <a:prstGeom prst="rect">
                       <a:avLst/>
@@ -1444,6 +1555,38 @@
           <w:rFonts w:asciiTheme="minorHAnsi" w:hAnsiTheme="minorHAnsi"/>
         </w:rPr>
       </w:pPr>
+      <w:r>
+        <w:rPr>
+          <w:rFonts w:asciiTheme="minorHAnsi" w:hAnsiTheme="minorHAnsi"/>
+        </w:rPr>
+        <w:lastRenderedPageBreak/>
+        <w:t xml:space="preserve">Just to be clear – I have chosen a Data Source Name that matches the name of the actual database file, but this is </w:t>
+      </w:r>
+      <w:r>
+        <w:rPr>
+          <w:rFonts w:asciiTheme="minorHAnsi" w:hAnsiTheme="minorHAnsi"/>
+          <w:b/>
+        </w:rPr>
+        <w:t>not</w:t>
+      </w:r>
+      <w:r>
+        <w:rPr>
+          <w:rFonts w:asciiTheme="minorHAnsi" w:hAnsiTheme="minorHAnsi"/>
+        </w:rPr>
+        <w:t xml:space="preserve"> necessary, it is just a naming convention. However, if you want to use the Comprehensive test – that test </w:t>
+      </w:r>
+      <w:r>
+        <w:rPr>
+          <w:rFonts w:asciiTheme="minorHAnsi" w:hAnsiTheme="minorHAnsi"/>
+        </w:rPr>
+        <w:t>uses</w:t>
+      </w:r>
+      <w:r>
+        <w:rPr>
+          <w:rFonts w:asciiTheme="minorHAnsi" w:hAnsiTheme="minorHAnsi"/>
+        </w:rPr>
+        <w:t xml:space="preserve"> “hard coded” values of Flights. Because of that, for this Comprehensive test, if you use any other value, when you replay, you will get UFT errors like:</w:t>
+      </w:r>
     </w:p>
     <w:p>
       <w:pPr>
@@ -1455,31 +1598,18 @@
         <w:rPr>
           <w:rFonts w:asciiTheme="minorHAnsi" w:hAnsiTheme="minorHAnsi"/>
         </w:rPr>
-        <w:t>Enable System Tables by clicking the box</w:t>
-      </w:r>
-      <w:r>
-        <w:rPr>
-          <w:rFonts w:asciiTheme="minorHAnsi" w:hAnsiTheme="minorHAnsi"/>
-        </w:rPr>
-        <w:t>. If you still don’t see data, you might toggle System Tables a few times.</w:t>
-      </w:r>
-    </w:p>
-    <w:p>
-      <w:pPr>
-        <w:rPr>
-          <w:rFonts w:asciiTheme="minorHAnsi" w:hAnsiTheme="minorHAnsi"/>
-        </w:rPr>
-      </w:pPr>
+        <w:t xml:space="preserve"> </w:t>
+      </w:r>
       <w:r>
         <w:rPr>
           <w:noProof/>
           <w:lang w:val="en-US" w:eastAsia="en-US"/>
         </w:rPr>
         <w:drawing>
-          <wp:inline distT="0" distB="0" distL="0" distR="0" wp14:anchorId="680C9C5F" wp14:editId="0C9F4613">
-            <wp:extent cx="3400425" cy="2724150"/>
+          <wp:inline distT="0" distB="0" distL="0" distR="0" wp14:anchorId="389A86AE" wp14:editId="65CB9D52">
+            <wp:extent cx="4657725" cy="1828800"/>
             <wp:effectExtent l="0" t="0" r="9525" b="0"/>
-            <wp:docPr id="7" name="Picture 7"/>
+            <wp:docPr id="11" name="Picture 11"/>
             <wp:cNvGraphicFramePr>
               <a:graphicFrameLocks xmlns:a="http://schemas.openxmlformats.org/drawingml/2006/main" noChangeAspect="1"/>
             </wp:cNvGraphicFramePr>
@@ -1499,7 +1629,210 @@
                   <pic:spPr>
                     <a:xfrm>
                       <a:off x="0" y="0"/>
-                      <a:ext cx="3400425" cy="2724150"/>
+                      <a:ext cx="4657725" cy="1828800"/>
+                    </a:xfrm>
+                    <a:prstGeom prst="rect">
+                      <a:avLst/>
+                    </a:prstGeom>
+                  </pic:spPr>
+                </pic:pic>
+              </a:graphicData>
+            </a:graphic>
+          </wp:inline>
+        </w:drawing>
+      </w:r>
+    </w:p>
+    <w:p>
+      <w:pPr>
+        <w:rPr>
+          <w:rFonts w:asciiTheme="minorHAnsi" w:hAnsiTheme="minorHAnsi"/>
+        </w:rPr>
+      </w:pPr>
+      <w:r>
+        <w:rPr>
+          <w:rFonts w:asciiTheme="minorHAnsi" w:hAnsiTheme="minorHAnsi"/>
+        </w:rPr>
+        <w:t xml:space="preserve">Note – within UFT, if you create a new database checkpoint or output value, within Microsoft Query, you </w:t>
+      </w:r>
+      <w:r>
+        <w:rPr>
+          <w:rFonts w:asciiTheme="minorHAnsi" w:hAnsiTheme="minorHAnsi"/>
+        </w:rPr>
+        <w:t>may</w:t>
+      </w:r>
+      <w:r>
+        <w:rPr>
+          <w:rFonts w:asciiTheme="minorHAnsi" w:hAnsiTheme="minorHAnsi"/>
+        </w:rPr>
+        <w:t xml:space="preserve"> see:</w:t>
+      </w:r>
+    </w:p>
+    <w:p>
+      <w:pPr>
+        <w:rPr>
+          <w:rFonts w:asciiTheme="minorHAnsi" w:hAnsiTheme="minorHAnsi"/>
+        </w:rPr>
+      </w:pPr>
+      <w:r>
+        <w:rPr>
+          <w:noProof/>
+          <w:lang w:val="en-US" w:eastAsia="en-US"/>
+        </w:rPr>
+        <w:drawing>
+          <wp:inline distT="0" distB="0" distL="0" distR="0" wp14:anchorId="20511F19" wp14:editId="4142C0D7">
+            <wp:extent cx="3411940" cy="1178954"/>
+            <wp:effectExtent l="0" t="0" r="0" b="2540"/>
+            <wp:docPr id="5" name="Picture 5"/>
+            <wp:cNvGraphicFramePr>
+              <a:graphicFrameLocks xmlns:a="http://schemas.openxmlformats.org/drawingml/2006/main" noChangeAspect="1"/>
+            </wp:cNvGraphicFramePr>
+            <a:graphic xmlns:a="http://schemas.openxmlformats.org/drawingml/2006/main">
+              <a:graphicData uri="http://schemas.openxmlformats.org/drawingml/2006/picture">
+                <pic:pic xmlns:pic="http://schemas.openxmlformats.org/drawingml/2006/picture">
+                  <pic:nvPicPr>
+                    <pic:cNvPr id="1" name=""/>
+                    <pic:cNvPicPr/>
+                  </pic:nvPicPr>
+                  <pic:blipFill>
+                    <a:blip r:embed="rId15"/>
+                    <a:stretch>
+                      <a:fillRect/>
+                    </a:stretch>
+                  </pic:blipFill>
+                  <pic:spPr>
+                    <a:xfrm>
+                      <a:off x="0" y="0"/>
+                      <a:ext cx="3478076" cy="1201807"/>
+                    </a:xfrm>
+                    <a:prstGeom prst="rect">
+                      <a:avLst/>
+                    </a:prstGeom>
+                  </pic:spPr>
+                </pic:pic>
+              </a:graphicData>
+            </a:graphic>
+          </wp:inline>
+        </w:drawing>
+      </w:r>
+    </w:p>
+    <w:p>
+      <w:pPr>
+        <w:rPr>
+          <w:rFonts w:asciiTheme="minorHAnsi" w:hAnsiTheme="minorHAnsi"/>
+        </w:rPr>
+      </w:pPr>
+      <w:r>
+        <w:rPr>
+          <w:rFonts w:asciiTheme="minorHAnsi" w:hAnsiTheme="minorHAnsi"/>
+        </w:rPr>
+        <w:t>To fix this, hit OK, then select Options…</w:t>
+      </w:r>
+    </w:p>
+    <w:p>
+      <w:pPr>
+        <w:rPr>
+          <w:rFonts w:asciiTheme="minorHAnsi" w:hAnsiTheme="minorHAnsi"/>
+        </w:rPr>
+      </w:pPr>
+      <w:r>
+        <w:rPr>
+          <w:noProof/>
+          <w:lang w:val="en-US" w:eastAsia="en-US"/>
+        </w:rPr>
+        <w:drawing>
+          <wp:inline distT="0" distB="0" distL="0" distR="0" wp14:anchorId="65646F0F" wp14:editId="39D54FB0">
+            <wp:extent cx="3487003" cy="2159603"/>
+            <wp:effectExtent l="0" t="0" r="0" b="0"/>
+            <wp:docPr id="6" name="Picture 6"/>
+            <wp:cNvGraphicFramePr>
+              <a:graphicFrameLocks xmlns:a="http://schemas.openxmlformats.org/drawingml/2006/main" noChangeAspect="1"/>
+            </wp:cNvGraphicFramePr>
+            <a:graphic xmlns:a="http://schemas.openxmlformats.org/drawingml/2006/main">
+              <a:graphicData uri="http://schemas.openxmlformats.org/drawingml/2006/picture">
+                <pic:pic xmlns:pic="http://schemas.openxmlformats.org/drawingml/2006/picture">
+                  <pic:nvPicPr>
+                    <pic:cNvPr id="1" name=""/>
+                    <pic:cNvPicPr/>
+                  </pic:nvPicPr>
+                  <pic:blipFill>
+                    <a:blip r:embed="rId16"/>
+                    <a:stretch>
+                      <a:fillRect/>
+                    </a:stretch>
+                  </pic:blipFill>
+                  <pic:spPr>
+                    <a:xfrm>
+                      <a:off x="0" y="0"/>
+                      <a:ext cx="3496259" cy="2165336"/>
+                    </a:xfrm>
+                    <a:prstGeom prst="rect">
+                      <a:avLst/>
+                    </a:prstGeom>
+                  </pic:spPr>
+                </pic:pic>
+              </a:graphicData>
+            </a:graphic>
+          </wp:inline>
+        </w:drawing>
+      </w:r>
+    </w:p>
+    <w:p>
+      <w:pPr>
+        <w:rPr>
+          <w:rFonts w:asciiTheme="minorHAnsi" w:hAnsiTheme="minorHAnsi"/>
+        </w:rPr>
+      </w:pPr>
+      <w:bookmarkStart w:id="0" w:name="_GoBack"/>
+      <w:bookmarkEnd w:id="0"/>
+      <w:r>
+        <w:rPr>
+          <w:rFonts w:asciiTheme="minorHAnsi" w:hAnsiTheme="minorHAnsi"/>
+        </w:rPr>
+        <w:t>Enable System Tables by clicking the box</w:t>
+      </w:r>
+      <w:r>
+        <w:rPr>
+          <w:rFonts w:asciiTheme="minorHAnsi" w:hAnsiTheme="minorHAnsi"/>
+        </w:rPr>
+        <w:t>. If you still don’t see data, you might toggle System Tables a few times.</w:t>
+      </w:r>
+    </w:p>
+    <w:p>
+      <w:pPr>
+        <w:rPr>
+          <w:rFonts w:asciiTheme="minorHAnsi" w:hAnsiTheme="minorHAnsi"/>
+        </w:rPr>
+      </w:pPr>
+      <w:r>
+        <w:rPr>
+          <w:noProof/>
+          <w:lang w:val="en-US" w:eastAsia="en-US"/>
+        </w:rPr>
+        <w:drawing>
+          <wp:inline distT="0" distB="0" distL="0" distR="0" wp14:anchorId="680C9C5F" wp14:editId="0C9F4613">
+            <wp:extent cx="2531660" cy="2028165"/>
+            <wp:effectExtent l="0" t="0" r="2540" b="0"/>
+            <wp:docPr id="7" name="Picture 7"/>
+            <wp:cNvGraphicFramePr>
+              <a:graphicFrameLocks xmlns:a="http://schemas.openxmlformats.org/drawingml/2006/main" noChangeAspect="1"/>
+            </wp:cNvGraphicFramePr>
+            <a:graphic xmlns:a="http://schemas.openxmlformats.org/drawingml/2006/main">
+              <a:graphicData uri="http://schemas.openxmlformats.org/drawingml/2006/picture">
+                <pic:pic xmlns:pic="http://schemas.openxmlformats.org/drawingml/2006/picture">
+                  <pic:nvPicPr>
+                    <pic:cNvPr id="1" name=""/>
+                    <pic:cNvPicPr/>
+                  </pic:nvPicPr>
+                  <pic:blipFill>
+                    <a:blip r:embed="rId17"/>
+                    <a:stretch>
+                      <a:fillRect/>
+                    </a:stretch>
+                  </pic:blipFill>
+                  <pic:spPr>
+                    <a:xfrm>
+                      <a:off x="0" y="0"/>
+                      <a:ext cx="2540625" cy="2035347"/>
                     </a:xfrm>
                     <a:prstGeom prst="rect">
                       <a:avLst/>
@@ -1524,7 +1857,7 @@
 
 <file path=word/numbering.xml><?xml version="1.0" encoding="utf-8"?>
 <w:numbering xmlns:wpc="http://schemas.microsoft.com/office/word/2010/wordprocessingCanvas" xmlns:mc="http://schemas.openxmlformats.org/markup-compatibility/2006" xmlns:o="urn:schemas-microsoft-com:office:office" xmlns:r="http://schemas.openxmlformats.org/officeDocument/2006/relationships" xmlns:m="http://schemas.openxmlformats.org/officeDocument/2006/math" xmlns:v="urn:schemas-microsoft-com:vml" xmlns:wp14="http://schemas.microsoft.com/office/word/2010/wordprocessingDrawing" xmlns:wp="http://schemas.openxmlformats.org/drawingml/2006/wordprocessingDrawing" xmlns:w10="urn:schemas-microsoft-com:office:word" xmlns:w="http://schemas.openxmlformats.org/wordprocessingml/2006/main" xmlns:w14="http://schemas.microsoft.com/office/word/2010/wordml" xmlns:w15="http://schemas.microsoft.com/office/word/2012/wordml" xmlns:wpg="http://schemas.microsoft.com/office/word/2010/wordprocessingGroup" xmlns:wpi="http://schemas.microsoft.com/office/word/2010/wordprocessingInk" xmlns:wne="http://schemas.microsoft.com/office/word/2006/wordml" xmlns:wps="http://schemas.microsoft.com/office/word/2010/wordprocessingShape" mc:Ignorable="w14 w15 wp14">
-  <w:abstractNum w:abstractNumId="0" w15:restartNumberingAfterBreak="0">
+  <w:abstractNum w:abstractNumId="0">
     <w:nsid w:val="0B043E1C"/>
     <w:multiLevelType w:val="hybridMultilevel"/>
     <w:tmpl w:val="D1E26592"/>
@@ -1637,7 +1970,7 @@
       </w:rPr>
     </w:lvl>
   </w:abstractNum>
-  <w:abstractNum w:abstractNumId="1" w15:restartNumberingAfterBreak="0">
+  <w:abstractNum w:abstractNumId="1">
     <w:nsid w:val="19D11B89"/>
     <w:multiLevelType w:val="hybridMultilevel"/>
     <w:tmpl w:val="7026FB8E"/>
@@ -1723,7 +2056,7 @@
       </w:pPr>
     </w:lvl>
   </w:abstractNum>
-  <w:abstractNum w:abstractNumId="2" w15:restartNumberingAfterBreak="0">
+  <w:abstractNum w:abstractNumId="2">
     <w:nsid w:val="23A77579"/>
     <w:multiLevelType w:val="hybridMultilevel"/>
     <w:tmpl w:val="7026FB8E"/>
@@ -1809,7 +2142,7 @@
       </w:pPr>
     </w:lvl>
   </w:abstractNum>
-  <w:abstractNum w:abstractNumId="3" w15:restartNumberingAfterBreak="0">
+  <w:abstractNum w:abstractNumId="3">
     <w:nsid w:val="35205449"/>
     <w:multiLevelType w:val="hybridMultilevel"/>
     <w:tmpl w:val="3FECAD3C"/>
@@ -1895,7 +2228,7 @@
       </w:pPr>
     </w:lvl>
   </w:abstractNum>
-  <w:abstractNum w:abstractNumId="4" w15:restartNumberingAfterBreak="0">
+  <w:abstractNum w:abstractNumId="4">
     <w:nsid w:val="3B3C3CC2"/>
     <w:multiLevelType w:val="multilevel"/>
     <w:tmpl w:val="B23E7C2A"/>
@@ -2044,7 +2377,7 @@
       </w:rPr>
     </w:lvl>
   </w:abstractNum>
-  <w:abstractNum w:abstractNumId="5" w15:restartNumberingAfterBreak="0">
+  <w:abstractNum w:abstractNumId="5">
     <w:nsid w:val="46810631"/>
     <w:multiLevelType w:val="multilevel"/>
     <w:tmpl w:val="B23E7C2A"/>
@@ -2193,7 +2526,7 @@
       </w:rPr>
     </w:lvl>
   </w:abstractNum>
-  <w:abstractNum w:abstractNumId="6" w15:restartNumberingAfterBreak="0">
+  <w:abstractNum w:abstractNumId="6">
     <w:nsid w:val="4D34045B"/>
     <w:multiLevelType w:val="hybridMultilevel"/>
     <w:tmpl w:val="98D01424"/>
@@ -2306,7 +2639,7 @@
       </w:rPr>
     </w:lvl>
   </w:abstractNum>
-  <w:abstractNum w:abstractNumId="7" w15:restartNumberingAfterBreak="0">
+  <w:abstractNum w:abstractNumId="7">
     <w:nsid w:val="5CFB5862"/>
     <w:multiLevelType w:val="hybridMultilevel"/>
     <w:tmpl w:val="CBDA25A8"/>
@@ -2392,7 +2725,7 @@
       </w:pPr>
     </w:lvl>
   </w:abstractNum>
-  <w:abstractNum w:abstractNumId="8" w15:restartNumberingAfterBreak="0">
+  <w:abstractNum w:abstractNumId="8">
     <w:nsid w:val="6D3D1386"/>
     <w:multiLevelType w:val="hybridMultilevel"/>
     <w:tmpl w:val="78A49DCC"/>
@@ -2505,7 +2838,7 @@
       </w:rPr>
     </w:lvl>
   </w:abstractNum>
-  <w:abstractNum w:abstractNumId="9" w15:restartNumberingAfterBreak="0">
+  <w:abstractNum w:abstractNumId="9">
     <w:nsid w:val="7FAC3857"/>
     <w:multiLevelType w:val="hybridMultilevel"/>
     <w:tmpl w:val="228A4A98"/>

</xml_diff>

<commit_message>
added warning to odbc install doc that FlightGUI must be run before configuring
</commit_message>
<xml_diff>
--- a/Setting Up ODBC for FlightGUI.docx
+++ b/Setting Up ODBC for FlightGUI.docx
@@ -80,6 +80,110 @@
         </w:rPr>
       </w:pPr>
     </w:p>
+    <w:p>
+      <w:pPr>
+        <w:rPr>
+          <w:rFonts w:asciiTheme="minorHAnsi" w:hAnsiTheme="minorHAnsi"/>
+        </w:rPr>
+      </w:pPr>
+      <w:bookmarkStart w:id="0" w:name="_GoBack"/>
+      <w:r>
+        <w:rPr>
+          <w:rFonts w:asciiTheme="minorHAnsi" w:hAnsiTheme="minorHAnsi"/>
+        </w:rPr>
+        <w:t xml:space="preserve">Note: the database on a new, clean </w:t>
+      </w:r>
+      <w:proofErr w:type="spellStart"/>
+      <w:r>
+        <w:rPr>
+          <w:rFonts w:asciiTheme="minorHAnsi" w:hAnsiTheme="minorHAnsi"/>
+        </w:rPr>
+        <w:t>NimbusClient</w:t>
+      </w:r>
+      <w:proofErr w:type="spellEnd"/>
+      <w:r>
+        <w:rPr>
+          <w:rFonts w:asciiTheme="minorHAnsi" w:hAnsiTheme="minorHAnsi"/>
+        </w:rPr>
+        <w:t xml:space="preserve"> only exists within the UFT installation directory. Because of that it is “read-only” and will not reflect any newly created orders. For the following to work, </w:t>
+      </w:r>
+      <w:r>
+        <w:rPr>
+          <w:rFonts w:asciiTheme="minorHAnsi" w:hAnsiTheme="minorHAnsi"/>
+          <w:b/>
+        </w:rPr>
+        <w:t xml:space="preserve">BEFORE </w:t>
+      </w:r>
+      <w:r>
+        <w:rPr>
+          <w:rFonts w:asciiTheme="minorHAnsi" w:hAnsiTheme="minorHAnsi"/>
+        </w:rPr>
+        <w:t xml:space="preserve">doing any other steps in this document, launch </w:t>
+      </w:r>
+      <w:proofErr w:type="spellStart"/>
+      <w:r>
+        <w:rPr>
+          <w:rFonts w:asciiTheme="minorHAnsi" w:hAnsiTheme="minorHAnsi"/>
+        </w:rPr>
+        <w:t>FlightGUI</w:t>
+      </w:r>
+      <w:proofErr w:type="spellEnd"/>
+      <w:r>
+        <w:rPr>
+          <w:rFonts w:asciiTheme="minorHAnsi" w:hAnsiTheme="minorHAnsi"/>
+        </w:rPr>
+        <w:t xml:space="preserve"> one time. This will copy the install database into the </w:t>
+      </w:r>
+      <w:proofErr w:type="gramStart"/>
+      <w:r>
+        <w:rPr>
+          <w:rFonts w:asciiTheme="minorHAnsi" w:hAnsiTheme="minorHAnsi"/>
+        </w:rPr>
+        <w:t>users</w:t>
+      </w:r>
+      <w:proofErr w:type="gramEnd"/>
+      <w:r>
+        <w:rPr>
+          <w:rFonts w:asciiTheme="minorHAnsi" w:hAnsiTheme="minorHAnsi"/>
+        </w:rPr>
+        <w:t xml:space="preserve"> </w:t>
+      </w:r>
+      <w:proofErr w:type="spellStart"/>
+      <w:r>
+        <w:rPr>
+          <w:rFonts w:asciiTheme="minorHAnsi" w:hAnsiTheme="minorHAnsi"/>
+        </w:rPr>
+        <w:t>appData</w:t>
+      </w:r>
+      <w:proofErr w:type="spellEnd"/>
+      <w:r>
+        <w:rPr>
+          <w:rFonts w:asciiTheme="minorHAnsi" w:hAnsiTheme="minorHAnsi"/>
+        </w:rPr>
+        <w:t xml:space="preserve"> directory, which is what the ODBC connection </w:t>
+      </w:r>
+      <w:r>
+        <w:rPr>
+          <w:rFonts w:asciiTheme="minorHAnsi" w:hAnsiTheme="minorHAnsi"/>
+          <w:b/>
+        </w:rPr>
+        <w:t>must</w:t>
+      </w:r>
+      <w:r>
+        <w:rPr>
+          <w:rFonts w:asciiTheme="minorHAnsi" w:hAnsiTheme="minorHAnsi"/>
+        </w:rPr>
+        <w:t xml:space="preserve"> use.</w:t>
+      </w:r>
+    </w:p>
+    <w:p>
+      <w:pPr>
+        <w:rPr>
+          <w:rFonts w:asciiTheme="minorHAnsi" w:hAnsiTheme="minorHAnsi"/>
+        </w:rPr>
+      </w:pPr>
+    </w:p>
+    <w:bookmarkEnd w:id="0"/>
     <w:p>
       <w:pPr>
         <w:rPr>
@@ -589,6 +693,7 @@
           <w:noProof/>
           <w:lang w:val="en-US" w:eastAsia="en-US"/>
         </w:rPr>
+        <w:lastRenderedPageBreak/>
         <mc:AlternateContent>
           <mc:Choice Requires="wps">
             <w:drawing>
@@ -899,7 +1004,6 @@
           <w:color w:val="222222"/>
           <w:shd w:val="clear" w:color="auto" w:fill="FFFFFF"/>
         </w:rPr>
-        <w:lastRenderedPageBreak/>
         <w:t>You might want to also dow</w:t>
       </w:r>
       <w:r>
@@ -1332,7 +1436,7 @@
           <w:sz w:val="20"/>
           <w:szCs w:val="20"/>
         </w:rPr>
-        <w:t xml:space="preserve"> Note that the screen shots below were done from a Windows 7 installation, so your screen might look slightly different. If there is a problem with the installation of the </w:t>
+        <w:t xml:space="preserve"> Note that the screen shots below were done from a Windows 7 installation, so your screen might look slightly different. If there is a problem with the installation of the ODBC software, you w</w:t>
       </w:r>
       <w:r>
         <w:rPr>
@@ -1341,24 +1445,6 @@
           <w:sz w:val="20"/>
           <w:szCs w:val="20"/>
         </w:rPr>
-        <w:t xml:space="preserve">ODBC </w:t>
-      </w:r>
-      <w:r>
-        <w:rPr>
-          <w:rFonts w:asciiTheme="minorHAnsi" w:hAnsiTheme="minorHAnsi" w:cs="Segoe UI"/>
-          <w:color w:val="000000"/>
-          <w:sz w:val="20"/>
-          <w:szCs w:val="20"/>
-        </w:rPr>
-        <w:t>software, you w</w:t>
-      </w:r>
-      <w:r>
-        <w:rPr>
-          <w:rFonts w:asciiTheme="minorHAnsi" w:hAnsiTheme="minorHAnsi" w:cs="Segoe UI"/>
-          <w:color w:val="000000"/>
-          <w:sz w:val="20"/>
-          <w:szCs w:val="20"/>
-        </w:rPr>
         <w:t>ill not see the SQLite options, above. Configure the connection:</w:t>
       </w:r>
     </w:p>
@@ -1373,6 +1459,7 @@
           <w:noProof/>
           <w:lang w:val="en-US" w:eastAsia="en-US"/>
         </w:rPr>
+        <w:lastRenderedPageBreak/>
         <w:drawing>
           <wp:inline distT="0" distB="0" distL="0" distR="0" wp14:anchorId="09DFE5F1" wp14:editId="6D850300">
             <wp:extent cx="3160014" cy="2578100"/>
@@ -1559,7 +1646,6 @@
         <w:rPr>
           <w:rFonts w:asciiTheme="minorHAnsi" w:hAnsiTheme="minorHAnsi"/>
         </w:rPr>
-        <w:lastRenderedPageBreak/>
         <w:t xml:space="preserve">Just to be clear – I have chosen a Data Source Name that matches the name of the actual database file, but this is </w:t>
       </w:r>
       <w:r>
@@ -1678,6 +1764,7 @@
           <w:noProof/>
           <w:lang w:val="en-US" w:eastAsia="en-US"/>
         </w:rPr>
+        <w:lastRenderedPageBreak/>
         <w:drawing>
           <wp:inline distT="0" distB="0" distL="0" distR="0" wp14:anchorId="20511F19" wp14:editId="4142C0D7">
             <wp:extent cx="3411940" cy="1178954"/>
@@ -1782,8 +1869,6 @@
           <w:rFonts w:asciiTheme="minorHAnsi" w:hAnsiTheme="minorHAnsi"/>
         </w:rPr>
       </w:pPr>
-      <w:bookmarkStart w:id="0" w:name="_GoBack"/>
-      <w:bookmarkEnd w:id="0"/>
       <w:r>
         <w:rPr>
           <w:rFonts w:asciiTheme="minorHAnsi" w:hAnsiTheme="minorHAnsi"/>

</xml_diff>